<commit_message>
modified:   Documents/presentation doc/Final Presentation/final-presentation.pptx 	modified:   Documents/presentation doc/Final Presentation/final_presentation_script.docx
</commit_message>
<xml_diff>
--- a/Documents/presentation doc/Final Presentation/final_presentation_script.docx
+++ b/Documents/presentation doc/Final Presentation/final_presentation_script.docx
@@ -44,7 +44,21 @@
           <w:rFonts w:hint="eastAsia"/>
           <w:lang w:eastAsia="ko-KR"/>
         </w:rPr>
-        <w:t xml:space="preserve">조 발표를 맞게 된 </w:t>
+        <w:t xml:space="preserve">조 발표를 </w:t>
+      </w:r>
+      <w:r>
+        <w:rPr>
+          <w:rFonts w:hint="eastAsia"/>
+          <w:lang w:eastAsia="ko-KR"/>
+        </w:rPr>
+        <w:t>맡</w:t>
+      </w:r>
+      <w:r>
+        <w:rPr>
+          <w:rFonts w:hint="eastAsia"/>
+          <w:lang w:eastAsia="ko-KR"/>
+        </w:rPr>
+        <w:t xml:space="preserve">게 된 </w:t>
       </w:r>
       <w:r>
         <w:rPr>
@@ -338,40 +352,14 @@
           <w:rFonts w:hint="eastAsia"/>
           <w:lang w:eastAsia="ko-KR"/>
         </w:rPr>
-        <w:t>스마트폰에서</w:t>
+        <w:t>스마트폰의</w:t>
       </w:r>
       <w:proofErr w:type="spellEnd"/>
       <w:r>
         <w:rPr>
           <w:lang w:eastAsia="ko-KR"/>
         </w:rPr>
-        <w:t xml:space="preserve"> 가능한 </w:t>
-      </w:r>
-      <w:r>
-        <w:rPr>
-          <w:rFonts w:hint="eastAsia"/>
-          <w:lang w:eastAsia="ko-KR"/>
-        </w:rPr>
-        <w:t>일은</w:t>
-      </w:r>
-      <w:r>
-        <w:rPr>
-          <w:lang w:eastAsia="ko-KR"/>
-        </w:rPr>
-        <w:t xml:space="preserve"> </w:t>
-      </w:r>
-      <w:r>
-        <w:rPr>
-          <w:rFonts w:hint="eastAsia"/>
-          <w:lang w:eastAsia="ko-KR"/>
-        </w:rPr>
-        <w:t>많지만</w:t>
-      </w:r>
-      <w:r>
-        <w:rPr>
-          <w:lang w:eastAsia="ko-KR"/>
-        </w:rPr>
-        <w:t xml:space="preserve">, </w:t>
+        <w:t xml:space="preserve"> 기능은 많지만, </w:t>
       </w:r>
       <w:r>
         <w:rPr>
@@ -410,6 +398,89 @@
         <w:rPr>
           <w:lang w:eastAsia="ko-KR"/>
         </w:rPr>
+        <w:t>. (</w:t>
+      </w:r>
+      <w:r>
+        <w:rPr>
+          <w:rFonts w:hint="eastAsia"/>
+          <w:lang w:eastAsia="ko-KR"/>
+        </w:rPr>
+        <w:t>빠르게</w:t>
+      </w:r>
+      <w:r>
+        <w:rPr>
+          <w:lang w:eastAsia="ko-KR"/>
+        </w:rPr>
+        <w:t>)</w:t>
+      </w:r>
+    </w:p>
+    <w:p>
+      <w:pPr>
+        <w:pStyle w:val="a9"/>
+        <w:rPr>
+          <w:lang w:eastAsia="ko-KR"/>
+        </w:rPr>
+      </w:pPr>
+      <w:bookmarkStart w:id="0" w:name="_GoBack"/>
+      <w:bookmarkEnd w:id="0"/>
+    </w:p>
+    <w:p>
+      <w:pPr>
+        <w:pStyle w:val="a9"/>
+        <w:rPr>
+          <w:b/>
+          <w:lang w:eastAsia="ko-KR"/>
+        </w:rPr>
+      </w:pPr>
+      <w:r>
+        <w:rPr>
+          <w:rFonts w:hint="eastAsia"/>
+          <w:b/>
+          <w:lang w:eastAsia="ko-KR"/>
+        </w:rPr>
+        <w:t>[3] 프로젝트 배경</w:t>
+      </w:r>
+    </w:p>
+    <w:p>
+      <w:pPr>
+        <w:pStyle w:val="a9"/>
+        <w:rPr>
+          <w:lang w:eastAsia="ko-KR"/>
+        </w:rPr>
+      </w:pPr>
+      <w:r>
+        <w:rPr>
+          <w:lang w:eastAsia="ko-KR"/>
+        </w:rPr>
+        <w:t>PC</w:t>
+      </w:r>
+      <w:r>
+        <w:rPr>
+          <w:rFonts w:hint="eastAsia"/>
+          <w:lang w:eastAsia="ko-KR"/>
+        </w:rPr>
+        <w:t xml:space="preserve">는 </w:t>
+      </w:r>
+      <w:proofErr w:type="spellStart"/>
+      <w:r>
+        <w:rPr>
+          <w:rFonts w:hint="eastAsia"/>
+          <w:lang w:eastAsia="ko-KR"/>
+        </w:rPr>
+        <w:t>스마트폰보다</w:t>
+      </w:r>
+      <w:proofErr w:type="spellEnd"/>
+      <w:r>
+        <w:rPr>
+          <w:rFonts w:hint="eastAsia"/>
+          <w:lang w:eastAsia="ko-KR"/>
+        </w:rPr>
+        <w:t xml:space="preserve"> 큰 화면과 편리한 키보드가 있어서 화면을 보기도 편하고 문자입력 시 빠르고 오타도 적습니다</w:t>
+      </w:r>
+      <w:r>
+        <w:rPr>
+          <w:lang w:eastAsia="ko-KR"/>
+        </w:rPr>
         <w:t xml:space="preserve">. </w:t>
       </w:r>
       <w:r>
@@ -417,35 +488,55 @@
           <w:rFonts w:hint="eastAsia"/>
           <w:lang w:eastAsia="ko-KR"/>
         </w:rPr>
-        <w:t xml:space="preserve"> </w:t>
-      </w:r>
-      <w:r>
-        <w:rPr>
-          <w:b/>
-          <w:lang w:eastAsia="ko-KR"/>
-        </w:rPr>
-        <w:t>(</w:t>
-      </w:r>
-      <w:r>
-        <w:rPr>
-          <w:rFonts w:hint="eastAsia"/>
-          <w:b/>
-          <w:lang w:eastAsia="ko-KR"/>
-        </w:rPr>
-        <w:t>빠르게</w:t>
-      </w:r>
-      <w:r>
-        <w:rPr>
-          <w:b/>
-          <w:lang w:eastAsia="ko-KR"/>
-        </w:rPr>
-        <w:t>)</w:t>
-      </w:r>
-      <w:r>
-        <w:rPr>
-          <w:lang w:eastAsia="ko-KR"/>
-        </w:rPr>
-        <w:t xml:space="preserve"> </w:t>
+        <w:t xml:space="preserve">이런 장점들을 활용해 </w:t>
+      </w:r>
+      <w:r>
+        <w:rPr>
+          <w:lang w:eastAsia="ko-KR"/>
+        </w:rPr>
+        <w:t>PC</w:t>
+      </w:r>
+      <w:r>
+        <w:rPr>
+          <w:rFonts w:hint="eastAsia"/>
+          <w:lang w:eastAsia="ko-KR"/>
+        </w:rPr>
+        <w:t xml:space="preserve">가 사용 가능한 환경에서는 </w:t>
+      </w:r>
+      <w:proofErr w:type="spellStart"/>
+      <w:r>
+        <w:rPr>
+          <w:rFonts w:hint="eastAsia"/>
+          <w:lang w:eastAsia="ko-KR"/>
+        </w:rPr>
+        <w:t>스마트폰의</w:t>
+      </w:r>
+      <w:proofErr w:type="spellEnd"/>
+      <w:r>
+        <w:rPr>
+          <w:rFonts w:hint="eastAsia"/>
+          <w:lang w:eastAsia="ko-KR"/>
+        </w:rPr>
+        <w:t xml:space="preserve"> 많은 서비스들을 </w:t>
+      </w:r>
+      <w:r>
+        <w:rPr>
+          <w:lang w:eastAsia="ko-KR"/>
+        </w:rPr>
+        <w:t>PC</w:t>
+      </w:r>
+      <w:r>
+        <w:rPr>
+          <w:rFonts w:hint="eastAsia"/>
+          <w:lang w:eastAsia="ko-KR"/>
+        </w:rPr>
+        <w:t>에서 이용하면 두 기기의 장점을 잘 살릴 수 있을</w:t>
+      </w:r>
+      <w:r>
+        <w:rPr>
+          <w:lang w:eastAsia="ko-KR"/>
+        </w:rPr>
+        <w:t xml:space="preserve"> 것입니다. </w:t>
       </w:r>
     </w:p>
     <w:p>
@@ -470,7 +561,7 @@
           <w:b/>
           <w:lang w:eastAsia="ko-KR"/>
         </w:rPr>
-        <w:t>[3] 프로젝트 배경</w:t>
+        <w:t>[4] 관련기술 소개</w:t>
       </w:r>
     </w:p>
     <w:p>
@@ -482,139 +573,10 @@
       </w:pPr>
       <w:r>
         <w:rPr>
-          <w:lang w:eastAsia="ko-KR"/>
-        </w:rPr>
-        <w:t>PC</w:t>
-      </w:r>
-      <w:r>
-        <w:rPr>
-          <w:rFonts w:hint="eastAsia"/>
-          <w:lang w:eastAsia="ko-KR"/>
-        </w:rPr>
-        <w:t xml:space="preserve">는 </w:t>
-      </w:r>
-      <w:proofErr w:type="spellStart"/>
-      <w:r>
-        <w:rPr>
-          <w:rFonts w:hint="eastAsia"/>
-          <w:lang w:eastAsia="ko-KR"/>
-        </w:rPr>
-        <w:t>스마트폰보다</w:t>
-      </w:r>
-      <w:proofErr w:type="spellEnd"/>
-      <w:r>
-        <w:rPr>
-          <w:rFonts w:hint="eastAsia"/>
-          <w:lang w:eastAsia="ko-KR"/>
-        </w:rPr>
-        <w:t xml:space="preserve"> 큰 화면과 편리한 키보드가 있어서 화면을 보기도 편하고 문자입력 시 빠르고 오타도 적습니다</w:t>
-      </w:r>
-      <w:r>
-        <w:rPr>
-          <w:lang w:eastAsia="ko-KR"/>
-        </w:rPr>
-        <w:t xml:space="preserve">. </w:t>
-      </w:r>
-      <w:r>
-        <w:rPr>
-          <w:rFonts w:hint="eastAsia"/>
-          <w:lang w:eastAsia="ko-KR"/>
-        </w:rPr>
-        <w:t xml:space="preserve">이런 장점들을 활용해 </w:t>
-      </w:r>
-      <w:r>
-        <w:rPr>
-          <w:lang w:eastAsia="ko-KR"/>
-        </w:rPr>
-        <w:t>PC</w:t>
-      </w:r>
-      <w:r>
-        <w:rPr>
-          <w:rFonts w:hint="eastAsia"/>
-          <w:lang w:eastAsia="ko-KR"/>
-        </w:rPr>
-        <w:t xml:space="preserve">가 사용 가능한 환경에서는 </w:t>
-      </w:r>
-      <w:proofErr w:type="spellStart"/>
-      <w:r>
-        <w:rPr>
-          <w:rFonts w:hint="eastAsia"/>
-          <w:lang w:eastAsia="ko-KR"/>
-        </w:rPr>
-        <w:t>스마트폰의</w:t>
-      </w:r>
-      <w:proofErr w:type="spellEnd"/>
-      <w:r>
-        <w:rPr>
-          <w:rFonts w:hint="eastAsia"/>
-          <w:lang w:eastAsia="ko-KR"/>
-        </w:rPr>
-        <w:t xml:space="preserve"> 많은 서비스들을 </w:t>
-      </w:r>
-      <w:r>
-        <w:rPr>
-          <w:lang w:eastAsia="ko-KR"/>
-        </w:rPr>
-        <w:t>PC</w:t>
-      </w:r>
-      <w:r>
-        <w:rPr>
-          <w:rFonts w:hint="eastAsia"/>
-          <w:lang w:eastAsia="ko-KR"/>
-        </w:rPr>
-        <w:t>에서 이용하면 두 기기의 장점을 잘 살릴 수 있을</w:t>
-      </w:r>
-      <w:r>
-        <w:rPr>
-          <w:lang w:eastAsia="ko-KR"/>
-        </w:rPr>
-        <w:t xml:space="preserve"> 것입니다. </w:t>
-      </w:r>
-    </w:p>
-    <w:p>
-      <w:pPr>
-        <w:pStyle w:val="a9"/>
-        <w:rPr>
-          <w:lang w:eastAsia="ko-KR"/>
-        </w:rPr>
-      </w:pPr>
-    </w:p>
-    <w:p>
-      <w:pPr>
-        <w:pStyle w:val="a9"/>
-        <w:rPr>
-          <w:b/>
-          <w:lang w:eastAsia="ko-KR"/>
-        </w:rPr>
-      </w:pPr>
-      <w:r>
-        <w:rPr>
-          <w:rFonts w:hint="eastAsia"/>
-          <w:b/>
-          <w:lang w:eastAsia="ko-KR"/>
-        </w:rPr>
-        <w:t>[4] 관련기술 소개</w:t>
-      </w:r>
-    </w:p>
-    <w:p>
-      <w:pPr>
-        <w:pStyle w:val="a9"/>
-        <w:rPr>
-          <w:lang w:eastAsia="ko-KR"/>
-        </w:rPr>
-      </w:pPr>
-      <w:r>
-        <w:rPr>
-          <w:lang w:eastAsia="ko-KR"/>
-        </w:rPr>
-        <w:t>USB</w:t>
-      </w:r>
-      <w:r>
-        <w:rPr>
-          <w:rFonts w:hint="eastAsia"/>
-          <w:lang w:eastAsia="ko-KR"/>
-        </w:rPr>
-        <w:t xml:space="preserve">는 기존에는 </w:t>
+          <w:rFonts w:hint="eastAsia"/>
+          <w:lang w:eastAsia="ko-KR"/>
+        </w:rPr>
+        <w:t xml:space="preserve">기존에는 </w:t>
       </w:r>
       <w:r>
         <w:rPr>
@@ -1324,7 +1286,7 @@
           <w:rFonts w:hint="eastAsia"/>
           <w:lang w:eastAsia="ko-KR"/>
         </w:rPr>
-        <w:t xml:space="preserve">예를 들어 좌측 구조가 윈도우 어플리케이션에 </w:t>
+        <w:t xml:space="preserve">예를 들어 좌측이 윈도우 어플리케이션에 </w:t>
       </w:r>
       <w:r>
         <w:rPr>
@@ -1350,13 +1312,7 @@
           <w:rFonts w:hint="eastAsia"/>
           <w:lang w:eastAsia="ko-KR"/>
         </w:rPr>
-        <w:t>우측</w:t>
-      </w:r>
-      <w:r>
-        <w:rPr>
-          <w:lang w:eastAsia="ko-KR"/>
-        </w:rPr>
-        <w:t xml:space="preserve"> 구조에서 </w:t>
+        <w:t xml:space="preserve">우측에서 </w:t>
       </w:r>
       <w:proofErr w:type="spellStart"/>
       <w:r>
@@ -1404,8 +1360,115 @@
           <w:rFonts w:hint="eastAsia"/>
           <w:lang w:eastAsia="ko-KR"/>
         </w:rPr>
-        <w:t xml:space="preserve">장치로 인식하게 하고 </w:t>
-      </w:r>
+        <w:t>장치로 인식되고</w:t>
+      </w:r>
+      <w:r>
+        <w:rPr>
+          <w:lang w:eastAsia="ko-KR"/>
+        </w:rPr>
+        <w:t>, USB/IP</w:t>
+      </w:r>
+      <w:r>
+        <w:rPr>
+          <w:rFonts w:hint="eastAsia"/>
+          <w:lang w:eastAsia="ko-KR"/>
+        </w:rPr>
+        <w:t>를 거쳐</w:t>
+      </w:r>
+      <w:r>
+        <w:rPr>
+          <w:lang w:eastAsia="ko-KR"/>
+        </w:rPr>
+        <w:t xml:space="preserve"> </w:t>
+      </w:r>
+      <w:r>
+        <w:rPr>
+          <w:rFonts w:hint="eastAsia"/>
+          <w:lang w:eastAsia="ko-KR"/>
+        </w:rPr>
+        <w:t xml:space="preserve">어플리케이션의 수정 없이 </w:t>
+      </w:r>
+      <w:r>
+        <w:rPr>
+          <w:lang w:eastAsia="ko-KR"/>
+        </w:rPr>
+        <w:t>PC</w:t>
+      </w:r>
+      <w:r>
+        <w:rPr>
+          <w:rFonts w:hint="eastAsia"/>
+          <w:lang w:eastAsia="ko-KR"/>
+        </w:rPr>
+        <w:t>에서</w:t>
+      </w:r>
+      <w:r>
+        <w:rPr>
+          <w:lang w:eastAsia="ko-KR"/>
+        </w:rPr>
+        <w:t xml:space="preserve"> 좌측과 동일하게 USB </w:t>
+      </w:r>
+      <w:r>
+        <w:rPr>
+          <w:rFonts w:hint="eastAsia"/>
+          <w:lang w:eastAsia="ko-KR"/>
+        </w:rPr>
+        <w:t>카메라가 인식하게 되는 모습입니다</w:t>
+      </w:r>
+      <w:r>
+        <w:rPr>
+          <w:lang w:eastAsia="ko-KR"/>
+        </w:rPr>
+        <w:t xml:space="preserve">. </w:t>
+      </w:r>
+    </w:p>
+    <w:p>
+      <w:pPr>
+        <w:pStyle w:val="a9"/>
+        <w:rPr>
+          <w:lang w:eastAsia="ko-KR"/>
+        </w:rPr>
+      </w:pPr>
+    </w:p>
+    <w:p>
+      <w:pPr>
+        <w:pStyle w:val="a9"/>
+        <w:rPr>
+          <w:b/>
+          <w:lang w:eastAsia="ko-KR"/>
+        </w:rPr>
+      </w:pPr>
+      <w:r>
+        <w:rPr>
+          <w:rFonts w:hint="eastAsia"/>
+          <w:b/>
+          <w:lang w:eastAsia="ko-KR"/>
+        </w:rPr>
+        <w:t>[</w:t>
+      </w:r>
+      <w:r>
+        <w:rPr>
+          <w:rFonts w:hint="eastAsia"/>
+          <w:b/>
+          <w:lang w:eastAsia="ko-KR"/>
+        </w:rPr>
+        <w:t>9</w:t>
+      </w:r>
+      <w:r>
+        <w:rPr>
+          <w:rFonts w:hint="eastAsia"/>
+          <w:b/>
+          <w:lang w:eastAsia="ko-KR"/>
+        </w:rPr>
+        <w:t>] 프로젝트 소개</w:t>
+      </w:r>
+    </w:p>
+    <w:p>
+      <w:pPr>
+        <w:pStyle w:val="a9"/>
+        <w:rPr>
+          <w:lang w:eastAsia="ko-KR"/>
+        </w:rPr>
+      </w:pPr>
       <w:r>
         <w:rPr>
           <w:lang w:eastAsia="ko-KR"/>
@@ -1417,33 +1480,33 @@
           <w:rFonts w:hint="eastAsia"/>
           <w:lang w:eastAsia="ko-KR"/>
         </w:rPr>
-        <w:t>를 거쳐</w:t>
-      </w:r>
-      <w:r>
-        <w:rPr>
-          <w:lang w:eastAsia="ko-KR"/>
-        </w:rPr>
-        <w:t xml:space="preserve"> PC</w:t>
-      </w:r>
-      <w:r>
-        <w:rPr>
-          <w:rFonts w:hint="eastAsia"/>
-          <w:lang w:eastAsia="ko-KR"/>
-        </w:rPr>
-        <w:t>에서</w:t>
-      </w:r>
-      <w:r>
-        <w:rPr>
-          <w:lang w:eastAsia="ko-KR"/>
-        </w:rPr>
-        <w:t xml:space="preserve"> 좌측과 동일하게 USB </w:t>
-      </w:r>
-      <w:r>
-        <w:rPr>
-          <w:rFonts w:hint="eastAsia"/>
-          <w:lang w:eastAsia="ko-KR"/>
-        </w:rPr>
-        <w:t>카메라가 인식하게 되는 모습입니다</w:t>
+        <w:t xml:space="preserve">를 이용하게 되면 앞에서 예로 든 </w:t>
+      </w:r>
+      <w:r>
+        <w:rPr>
+          <w:lang w:eastAsia="ko-KR"/>
+        </w:rPr>
+        <w:t>USB</w:t>
+      </w:r>
+      <w:r>
+        <w:rPr>
+          <w:rFonts w:hint="eastAsia"/>
+          <w:lang w:eastAsia="ko-KR"/>
+        </w:rPr>
+        <w:t xml:space="preserve">카메라의 경우처럼 기존에 </w:t>
+      </w:r>
+      <w:r>
+        <w:rPr>
+          <w:lang w:eastAsia="ko-KR"/>
+        </w:rPr>
+        <w:t>USB 장치를 사용하던 PC</w:t>
+      </w:r>
+      <w:r>
+        <w:rPr>
+          <w:rFonts w:hint="eastAsia"/>
+          <w:lang w:eastAsia="ko-KR"/>
+        </w:rPr>
+        <w:t>용 어플리케이션들을 수정 없이 사용할 수 있다는 장점을 갖습니다</w:t>
       </w:r>
       <w:r>
         <w:rPr>
@@ -1451,67 +1514,25 @@
         </w:rPr>
         <w:t xml:space="preserve">. </w:t>
       </w:r>
-    </w:p>
-    <w:p>
-      <w:pPr>
-        <w:pStyle w:val="a9"/>
-        <w:rPr>
-          <w:lang w:eastAsia="ko-KR"/>
-        </w:rPr>
-      </w:pPr>
-    </w:p>
-    <w:p>
-      <w:pPr>
-        <w:pStyle w:val="a9"/>
-        <w:rPr>
-          <w:b/>
-          <w:lang w:eastAsia="ko-KR"/>
-        </w:rPr>
-      </w:pPr>
-      <w:r>
-        <w:rPr>
-          <w:rFonts w:hint="eastAsia"/>
-          <w:b/>
-          <w:lang w:eastAsia="ko-KR"/>
-        </w:rPr>
-        <w:t>[</w:t>
-      </w:r>
-      <w:r>
-        <w:rPr>
-          <w:rFonts w:hint="eastAsia"/>
-          <w:b/>
-          <w:lang w:eastAsia="ko-KR"/>
-        </w:rPr>
-        <w:t>9</w:t>
-      </w:r>
-      <w:r>
-        <w:rPr>
-          <w:rFonts w:hint="eastAsia"/>
-          <w:b/>
-          <w:lang w:eastAsia="ko-KR"/>
-        </w:rPr>
-        <w:t>] 프로젝트 소개</w:t>
-      </w:r>
-    </w:p>
-    <w:p>
-      <w:pPr>
-        <w:pStyle w:val="a9"/>
-        <w:rPr>
-          <w:lang w:eastAsia="ko-KR"/>
-        </w:rPr>
-      </w:pPr>
-      <w:r>
-        <w:rPr>
-          <w:lang w:eastAsia="ko-KR"/>
-        </w:rPr>
-        <w:t>USB/IP</w:t>
-      </w:r>
-      <w:r>
-        <w:rPr>
-          <w:rFonts w:hint="eastAsia"/>
-          <w:lang w:eastAsia="ko-KR"/>
-        </w:rPr>
-        <w:t xml:space="preserve">를 이용하게 되면 앞에서 예로 든 </w:t>
+      <w:r>
+        <w:rPr>
+          <w:rFonts w:hint="eastAsia"/>
+          <w:lang w:eastAsia="ko-KR"/>
+        </w:rPr>
+        <w:t xml:space="preserve">하지만 </w:t>
+      </w:r>
+      <w:r>
+        <w:rPr>
+          <w:lang w:eastAsia="ko-KR"/>
+        </w:rPr>
+        <w:t>TCP/IP</w:t>
+      </w:r>
+      <w:r>
+        <w:rPr>
+          <w:rFonts w:hint="eastAsia"/>
+          <w:lang w:eastAsia="ko-KR"/>
+        </w:rPr>
+        <w:t xml:space="preserve">로 연결해서 </w:t>
       </w:r>
       <w:r>
         <w:rPr>
@@ -1524,79 +1545,13 @@
           <w:rFonts w:hint="eastAsia"/>
           <w:lang w:eastAsia="ko-KR"/>
         </w:rPr>
-        <w:t xml:space="preserve">카메라의 경우처럼 기존에 </w:t>
-      </w:r>
-      <w:r>
-        <w:rPr>
-          <w:lang w:eastAsia="ko-KR"/>
-        </w:rPr>
-        <w:t>USB 장치를 사용하던 PC</w:t>
-      </w:r>
-      <w:r>
-        <w:rPr>
-          <w:rFonts w:hint="eastAsia"/>
-          <w:lang w:eastAsia="ko-KR"/>
-        </w:rPr>
-        <w:t>용 프로그램들을 수정 없이 사용할 수 있다는 장점을 갖습니다</w:t>
-      </w:r>
-      <w:r>
-        <w:rPr>
-          <w:lang w:eastAsia="ko-KR"/>
-        </w:rPr>
-        <w:t xml:space="preserve">. </w:t>
-      </w:r>
-      <w:r>
-        <w:rPr>
-          <w:rFonts w:hint="eastAsia"/>
-          <w:lang w:eastAsia="ko-KR"/>
-        </w:rPr>
-        <w:t xml:space="preserve">하지만 </w:t>
-      </w:r>
-      <w:r>
-        <w:rPr>
-          <w:lang w:eastAsia="ko-KR"/>
-        </w:rPr>
-        <w:t>TCP/IP</w:t>
-      </w:r>
-      <w:r>
-        <w:rPr>
-          <w:rFonts w:hint="eastAsia"/>
-          <w:lang w:eastAsia="ko-KR"/>
-        </w:rPr>
-        <w:t xml:space="preserve">로 연결해서 </w:t>
-      </w:r>
-      <w:r>
-        <w:rPr>
-          <w:lang w:eastAsia="ko-KR"/>
-        </w:rPr>
-        <w:t>USB</w:t>
-      </w:r>
-      <w:r>
-        <w:rPr>
-          <w:rFonts w:hint="eastAsia"/>
-          <w:lang w:eastAsia="ko-KR"/>
-        </w:rPr>
-        <w:t>장치를 사용하려면 프로그램</w:t>
-      </w:r>
-      <w:r>
-        <w:rPr>
-          <w:rFonts w:hint="eastAsia"/>
-          <w:lang w:eastAsia="ko-KR"/>
-        </w:rPr>
-        <w:t>을</w:t>
-      </w:r>
-      <w:r>
-        <w:rPr>
-          <w:rFonts w:hint="eastAsia"/>
-          <w:lang w:eastAsia="ko-KR"/>
-        </w:rPr>
-        <w:t xml:space="preserve"> 수정 해야 되는 문제점이 있습니다</w:t>
-      </w:r>
-      <w:r>
-        <w:rPr>
-          <w:lang w:eastAsia="ko-KR"/>
-        </w:rPr>
-        <w:t xml:space="preserve">.. </w:t>
+        <w:t>장치를 사용하려면 어플리케이션을 수정 해야 되는 문제점이 있습니다</w:t>
+      </w:r>
+      <w:r>
+        <w:rPr>
+          <w:lang w:eastAsia="ko-KR"/>
+        </w:rPr>
+        <w:t>.</w:t>
       </w:r>
     </w:p>
     <w:p>
@@ -2135,6 +2090,7 @@
           <w:lang w:eastAsia="ko-KR"/>
         </w:rPr>
       </w:pPr>
+      <w:proofErr w:type="spellStart"/>
       <w:r>
         <w:rPr>
           <w:lang w:eastAsia="ko-KR"/>
@@ -2148,6 +2104,7 @@
         </w:rPr>
         <w:t>로</w:t>
       </w:r>
+      <w:proofErr w:type="spellEnd"/>
       <w:r>
         <w:rPr>
           <w:rFonts w:hint="eastAsia"/>
@@ -2206,6 +2163,47 @@
       <w:proofErr w:type="spellStart"/>
       <w:r>
         <w:rPr>
+          <w:lang w:eastAsia="ko-KR"/>
+        </w:rPr>
+        <w:t>KatalkPCLinker</w:t>
+      </w:r>
+      <w:proofErr w:type="spellEnd"/>
+      <w:r>
+        <w:rPr>
+          <w:rFonts w:hint="eastAsia"/>
+          <w:lang w:eastAsia="ko-KR"/>
+        </w:rPr>
+        <w:t xml:space="preserve">는 </w:t>
+      </w:r>
+      <w:r>
+        <w:rPr>
+          <w:lang w:eastAsia="ko-KR"/>
+        </w:rPr>
+        <w:t>PC</w:t>
+      </w:r>
+      <w:r>
+        <w:rPr>
+          <w:rFonts w:hint="eastAsia"/>
+          <w:lang w:eastAsia="ko-KR"/>
+        </w:rPr>
+        <w:t xml:space="preserve">에 </w:t>
+      </w:r>
+      <w:r>
+        <w:rPr>
+          <w:lang w:eastAsia="ko-KR"/>
+        </w:rPr>
+        <w:t>USB</w:t>
+      </w:r>
+      <w:r>
+        <w:rPr>
+          <w:rFonts w:hint="eastAsia"/>
+          <w:lang w:eastAsia="ko-KR"/>
+        </w:rPr>
+        <w:t xml:space="preserve">카메라로 인식돼서 어플리케이션의 수정 없이 </w:t>
+      </w:r>
+      <w:proofErr w:type="spellStart"/>
+      <w:r>
+        <w:rPr>
           <w:rFonts w:hint="eastAsia"/>
           <w:lang w:eastAsia="ko-KR"/>
         </w:rPr>
@@ -2216,22 +2214,61 @@
         <w:rPr>
           <w:lang w:eastAsia="ko-KR"/>
         </w:rPr>
-        <w:t xml:space="preserve"> 이미지 부분에 영상을 출력하는데 </w:t>
+        <w:t xml:space="preserve"> </w:t>
+      </w:r>
+      <w:r>
+        <w:rPr>
+          <w:rFonts w:hint="eastAsia"/>
+          <w:lang w:eastAsia="ko-KR"/>
+        </w:rPr>
+        <w:t>화면</w:t>
+      </w:r>
+      <w:r>
+        <w:rPr>
+          <w:lang w:eastAsia="ko-KR"/>
+        </w:rPr>
+        <w:t>뿐만</w:t>
+      </w:r>
+      <w:r>
+        <w:rPr>
+          <w:lang w:eastAsia="ko-KR"/>
+        </w:rPr>
+        <w:t xml:space="preserve"> 아니라 </w:t>
       </w:r>
       <w:proofErr w:type="spellStart"/>
       <w:r>
         <w:rPr>
-          <w:lang w:eastAsia="ko-KR"/>
-        </w:rPr>
-        <w:t>KatalkPCLinker</w:t>
+          <w:rFonts w:hint="eastAsia"/>
+          <w:lang w:eastAsia="ko-KR"/>
+        </w:rPr>
+        <w:t>스마트폰의</w:t>
       </w:r>
       <w:proofErr w:type="spellEnd"/>
       <w:r>
         <w:rPr>
-          <w:rFonts w:hint="eastAsia"/>
-          <w:lang w:eastAsia="ko-KR"/>
-        </w:rPr>
-        <w:t xml:space="preserve">는 </w:t>
+          <w:lang w:eastAsia="ko-KR"/>
+        </w:rPr>
+        <w:t xml:space="preserve"> 모든 </w:t>
+      </w:r>
+      <w:r>
+        <w:rPr>
+          <w:rFonts w:hint="eastAsia"/>
+          <w:lang w:eastAsia="ko-KR"/>
+        </w:rPr>
+        <w:t xml:space="preserve">화면을 </w:t>
+      </w:r>
+      <w:r>
+        <w:rPr>
+          <w:lang w:eastAsia="ko-KR"/>
+        </w:rPr>
+        <w:t>PC</w:t>
+      </w:r>
+      <w:r>
+        <w:rPr>
+          <w:rFonts w:hint="eastAsia"/>
+          <w:lang w:eastAsia="ko-KR"/>
+        </w:rPr>
+        <w:t xml:space="preserve">에서 </w:t>
       </w:r>
       <w:r>
         <w:rPr>
@@ -2244,41 +2281,6 @@
           <w:rFonts w:hint="eastAsia"/>
           <w:lang w:eastAsia="ko-KR"/>
         </w:rPr>
-        <w:t xml:space="preserve">카메라로 인식돼서 </w:t>
-      </w:r>
-      <w:proofErr w:type="spellStart"/>
-      <w:r>
-        <w:rPr>
-          <w:rFonts w:hint="eastAsia"/>
-          <w:lang w:eastAsia="ko-KR"/>
-        </w:rPr>
-        <w:t>스마트폰의</w:t>
-      </w:r>
-      <w:proofErr w:type="spellEnd"/>
-      <w:r>
-        <w:rPr>
-          <w:lang w:eastAsia="ko-KR"/>
-        </w:rPr>
-        <w:t xml:space="preserve"> 지나가는 모든 화면을 PC</w:t>
-      </w:r>
-      <w:r>
-        <w:rPr>
-          <w:rFonts w:hint="eastAsia"/>
-          <w:lang w:eastAsia="ko-KR"/>
-        </w:rPr>
-        <w:t xml:space="preserve">에서 </w:t>
-      </w:r>
-      <w:r>
-        <w:rPr>
-          <w:lang w:eastAsia="ko-KR"/>
-        </w:rPr>
-        <w:t>USB</w:t>
-      </w:r>
-      <w:r>
-        <w:rPr>
-          <w:rFonts w:hint="eastAsia"/>
-          <w:lang w:eastAsia="ko-KR"/>
-        </w:rPr>
         <w:t>카메라 영상처럼 볼 수 있습니다</w:t>
       </w:r>
       <w:r>
@@ -2286,20 +2288,6 @@
           <w:lang w:eastAsia="ko-KR"/>
         </w:rPr>
         <w:t xml:space="preserve">. </w:t>
-      </w:r>
-    </w:p>
-    <w:p>
-      <w:pPr>
-        <w:rPr>
-          <w:lang w:eastAsia="ko-KR"/>
-        </w:rPr>
-      </w:pPr>
-      <w:r>
-        <w:rPr>
-          <w:lang w:eastAsia="ko-KR"/>
-        </w:rPr>
-        <w:lastRenderedPageBreak/>
-        <w:t xml:space="preserve"> </w:t>
       </w:r>
       <w:r>
         <w:rPr>
@@ -3436,7 +3424,6 @@
   <w:style w:type="character" w:default="1" w:styleId="a1">
     <w:name w:val="Default Paragraph Font"/>
     <w:uiPriority w:val="1"/>
-    <w:semiHidden/>
     <w:unhideWhenUsed/>
   </w:style>
   <w:style w:type="table" w:default="1" w:styleId="a2">
@@ -3961,6 +3948,203 @@
     <w:uiPriority w:val="99"/>
     <w:semiHidden/>
     <w:rsid w:val="009A3880"/>
+  </w:style>
+</w:styles>
+</file>
+
+<file path=word/stylesWithEffects.xml><?xml version="1.0" encoding="utf-8"?>
+<w:styles xmlns:wpc="http://schemas.microsoft.com/office/word/2010/wordprocessingCanvas" xmlns:mc="http://schemas.openxmlformats.org/markup-compatibility/2006" xmlns:o="urn:schemas-microsoft-com:office:office" xmlns:r="http://schemas.openxmlformats.org/officeDocument/2006/relationships" xmlns:m="http://schemas.openxmlformats.org/officeDocument/2006/math" xmlns:v="urn:schemas-microsoft-com:vml" xmlns:wp14="http://schemas.microsoft.com/office/word/2010/wordprocessingDrawing" xmlns:wp="http://schemas.openxmlformats.org/drawingml/2006/wordprocessingDrawing" xmlns:w10="urn:schemas-microsoft-com:office:word" xmlns:w="http://schemas.openxmlformats.org/wordprocessingml/2006/main" xmlns:w14="http://schemas.microsoft.com/office/word/2010/wordml" xmlns:wpg="http://schemas.microsoft.com/office/word/2010/wordprocessingGroup" xmlns:wpi="http://schemas.microsoft.com/office/word/2010/wordprocessingInk" xmlns:wne="http://schemas.microsoft.com/office/word/2006/wordml" xmlns:wps="http://schemas.microsoft.com/office/word/2010/wordprocessingShape" mc:Ignorable="w14 wp14">
+  <w:docDefaults>
+    <w:rPrDefault>
+      <w:rPr>
+        <w:rFonts w:asciiTheme="minorHAnsi" w:eastAsiaTheme="minorEastAsia" w:hAnsiTheme="minorHAnsi" w:cstheme="minorBidi"/>
+        <w:kern w:val="2"/>
+        <w:szCs w:val="22"/>
+        <w:lang w:val="en-US" w:eastAsia="ko-KR" w:bidi="ar-SA"/>
+      </w:rPr>
+    </w:rPrDefault>
+    <w:pPrDefault>
+      <w:pPr>
+        <w:spacing w:after="200" w:line="276" w:lineRule="auto"/>
+        <w:jc w:val="both"/>
+      </w:pPr>
+    </w:pPrDefault>
+  </w:docDefaults>
+  <w:latentStyles w:defLockedState="0" w:defUIPriority="99" w:defSemiHidden="1" w:defUnhideWhenUsed="1" w:defQFormat="0" w:count="267">
+    <w:lsdException w:name="Normal" w:semiHidden="0" w:uiPriority="0" w:unhideWhenUsed="0" w:qFormat="1"/>
+    <w:lsdException w:name="heading 1" w:semiHidden="0" w:uiPriority="9" w:unhideWhenUsed="0" w:qFormat="1"/>
+    <w:lsdException w:name="heading 2" w:uiPriority="9" w:qFormat="1"/>
+    <w:lsdException w:name="heading 3" w:uiPriority="9" w:qFormat="1"/>
+    <w:lsdException w:name="heading 4" w:uiPriority="9" w:qFormat="1"/>
+    <w:lsdException w:name="heading 5" w:uiPriority="9" w:qFormat="1"/>
+    <w:lsdException w:name="heading 6" w:uiPriority="9" w:qFormat="1"/>
+    <w:lsdException w:name="heading 7" w:uiPriority="9" w:qFormat="1"/>
+    <w:lsdException w:name="heading 8" w:uiPriority="9" w:qFormat="1"/>
+    <w:lsdException w:name="heading 9" w:uiPriority="9" w:qFormat="1"/>
+    <w:lsdException w:name="toc 1" w:uiPriority="39"/>
+    <w:lsdException w:name="toc 2" w:uiPriority="39"/>
+    <w:lsdException w:name="toc 3" w:uiPriority="39"/>
+    <w:lsdException w:name="toc 4" w:uiPriority="39"/>
+    <w:lsdException w:name="toc 5" w:uiPriority="39"/>
+    <w:lsdException w:name="toc 6" w:uiPriority="39"/>
+    <w:lsdException w:name="toc 7" w:uiPriority="39"/>
+    <w:lsdException w:name="toc 8" w:uiPriority="39"/>
+    <w:lsdException w:name="toc 9" w:uiPriority="39"/>
+    <w:lsdException w:name="caption" w:uiPriority="35" w:qFormat="1"/>
+    <w:lsdException w:name="Title" w:semiHidden="0" w:uiPriority="10" w:unhideWhenUsed="0" w:qFormat="1"/>
+    <w:lsdException w:name="Default Paragraph Font" w:uiPriority="1"/>
+    <w:lsdException w:name="Subtitle" w:semiHidden="0" w:uiPriority="11" w:unhideWhenUsed="0" w:qFormat="1"/>
+    <w:lsdException w:name="Strong" w:semiHidden="0" w:uiPriority="22" w:unhideWhenUsed="0" w:qFormat="1"/>
+    <w:lsdException w:name="Emphasis" w:semiHidden="0" w:uiPriority="20" w:unhideWhenUsed="0" w:qFormat="1"/>
+    <w:lsdException w:name="Table Grid" w:semiHidden="0" w:uiPriority="59" w:unhideWhenUsed="0"/>
+    <w:lsdException w:name="Placeholder Text" w:unhideWhenUsed="0"/>
+    <w:lsdException w:name="No Spacing" w:semiHidden="0" w:uiPriority="1" w:unhideWhenUsed="0" w:qFormat="1"/>
+    <w:lsdException w:name="Light Shading" w:semiHidden="0" w:uiPriority="60" w:unhideWhenUsed="0"/>
+    <w:lsdException w:name="Light List" w:semiHidden="0" w:uiPriority="61" w:unhideWhenUsed="0"/>
+    <w:lsdException w:name="Light Grid" w:semiHidden="0" w:uiPriority="62" w:unhideWhenUsed="0"/>
+    <w:lsdException w:name="Medium Shading 1" w:semiHidden="0" w:uiPriority="63" w:unhideWhenUsed="0"/>
+    <w:lsdException w:name="Medium Shading 2" w:semiHidden="0" w:uiPriority="64" w:unhideWhenUsed="0"/>
+    <w:lsdException w:name="Medium List 1" w:semiHidden="0" w:uiPriority="65" w:unhideWhenUsed="0"/>
+    <w:lsdException w:name="Medium List 2" w:semiHidden="0" w:uiPriority="66" w:unhideWhenUsed="0"/>
+    <w:lsdException w:name="Medium Grid 1" w:semiHidden="0" w:uiPriority="67" w:unhideWhenUsed="0"/>
+    <w:lsdException w:name="Medium Grid 2" w:semiHidden="0" w:uiPriority="68" w:unhideWhenUsed="0"/>
+    <w:lsdException w:name="Medium Grid 3" w:semiHidden="0" w:uiPriority="69" w:unhideWhenUsed="0"/>
+    <w:lsdException w:name="Dark List" w:semiHidden="0" w:uiPriority="70" w:unhideWhenUsed="0"/>
+    <w:lsdException w:name="Colorful Shading" w:semiHidden="0" w:uiPriority="71" w:unhideWhenUsed="0"/>
+    <w:lsdException w:name="Colorful List" w:semiHidden="0" w:uiPriority="72" w:unhideWhenUsed="0"/>
+    <w:lsdException w:name="Colorful Grid" w:semiHidden="0" w:uiPriority="73" w:unhideWhenUsed="0"/>
+    <w:lsdException w:name="Light Shading Accent 1" w:semiHidden="0" w:uiPriority="60" w:unhideWhenUsed="0"/>
+    <w:lsdException w:name="Light List Accent 1" w:semiHidden="0" w:uiPriority="61" w:unhideWhenUsed="0"/>
+    <w:lsdException w:name="Light Grid Accent 1" w:semiHidden="0" w:uiPriority="62" w:unhideWhenUsed="0"/>
+    <w:lsdException w:name="Medium Shading 1 Accent 1" w:semiHidden="0" w:uiPriority="63" w:unhideWhenUsed="0"/>
+    <w:lsdException w:name="Medium Shading 2 Accent 1" w:semiHidden="0" w:uiPriority="64" w:unhideWhenUsed="0"/>
+    <w:lsdException w:name="Medium List 1 Accent 1" w:semiHidden="0" w:uiPriority="65" w:unhideWhenUsed="0"/>
+    <w:lsdException w:name="Revision" w:unhideWhenUsed="0"/>
+    <w:lsdException w:name="List Paragraph" w:semiHidden="0" w:uiPriority="34" w:unhideWhenUsed="0" w:qFormat="1"/>
+    <w:lsdException w:name="Quote" w:semiHidden="0" w:uiPriority="29" w:unhideWhenUsed="0" w:qFormat="1"/>
+    <w:lsdException w:name="Intense Quote" w:semiHidden="0" w:uiPriority="30" w:unhideWhenUsed="0" w:qFormat="1"/>
+    <w:lsdException w:name="Medium List 2 Accent 1" w:semiHidden="0" w:uiPriority="66" w:unhideWhenUsed="0"/>
+    <w:lsdException w:name="Medium Grid 1 Accent 1" w:semiHidden="0" w:uiPriority="67" w:unhideWhenUsed="0"/>
+    <w:lsdException w:name="Medium Grid 2 Accent 1" w:semiHidden="0" w:uiPriority="68" w:unhideWhenUsed="0"/>
+    <w:lsdException w:name="Medium Grid 3 Accent 1" w:semiHidden="0" w:uiPriority="69" w:unhideWhenUsed="0"/>
+    <w:lsdException w:name="Dark List Accent 1" w:semiHidden="0" w:uiPriority="70" w:unhideWhenUsed="0"/>
+    <w:lsdException w:name="Colorful Shading Accent 1" w:semiHidden="0" w:uiPriority="71" w:unhideWhenUsed="0"/>
+    <w:lsdException w:name="Colorful List Accent 1" w:semiHidden="0" w:uiPriority="72" w:unhideWhenUsed="0"/>
+    <w:lsdException w:name="Colorful Grid Accent 1" w:semiHidden="0" w:uiPriority="73" w:unhideWhenUsed="0"/>
+    <w:lsdException w:name="Light Shading Accent 2" w:semiHidden="0" w:uiPriority="60" w:unhideWhenUsed="0"/>
+    <w:lsdException w:name="Light List Accent 2" w:semiHidden="0" w:uiPriority="61" w:unhideWhenUsed="0"/>
+    <w:lsdException w:name="Light Grid Accent 2" w:semiHidden="0" w:uiPriority="62" w:unhideWhenUsed="0"/>
+    <w:lsdException w:name="Medium Shading 1 Accent 2" w:semiHidden="0" w:uiPriority="63" w:unhideWhenUsed="0"/>
+    <w:lsdException w:name="Medium Shading 2 Accent 2" w:semiHidden="0" w:uiPriority="64" w:unhideWhenUsed="0"/>
+    <w:lsdException w:name="Medium List 1 Accent 2" w:semiHidden="0" w:uiPriority="65" w:unhideWhenUsed="0"/>
+    <w:lsdException w:name="Medium List 2 Accent 2" w:semiHidden="0" w:uiPriority="66" w:unhideWhenUsed="0"/>
+    <w:lsdException w:name="Medium Grid 1 Accent 2" w:semiHidden="0" w:uiPriority="67" w:unhideWhenUsed="0"/>
+    <w:lsdException w:name="Medium Grid 2 Accent 2" w:semiHidden="0" w:uiPriority="68" w:unhideWhenUsed="0"/>
+    <w:lsdException w:name="Medium Grid 3 Accent 2" w:semiHidden="0" w:uiPriority="69" w:unhideWhenUsed="0"/>
+    <w:lsdException w:name="Dark List Accent 2" w:semiHidden="0" w:uiPriority="70" w:unhideWhenUsed="0"/>
+    <w:lsdException w:name="Colorful Shading Accent 2" w:semiHidden="0" w:uiPriority="71" w:unhideWhenUsed="0"/>
+    <w:lsdException w:name="Colorful List Accent 2" w:semiHidden="0" w:uiPriority="72" w:unhideWhenUsed="0"/>
+    <w:lsdException w:name="Colorful Grid Accent 2" w:semiHidden="0" w:uiPriority="73" w:unhideWhenUsed="0"/>
+    <w:lsdException w:name="Light Shading Accent 3" w:semiHidden="0" w:uiPriority="60" w:unhideWhenUsed="0"/>
+    <w:lsdException w:name="Light List Accent 3" w:semiHidden="0" w:uiPriority="61" w:unhideWhenUsed="0"/>
+    <w:lsdException w:name="Light Grid Accent 3" w:semiHidden="0" w:uiPriority="62" w:unhideWhenUsed="0"/>
+    <w:lsdException w:name="Medium Shading 1 Accent 3" w:semiHidden="0" w:uiPriority="63" w:unhideWhenUsed="0"/>
+    <w:lsdException w:name="Medium Shading 2 Accent 3" w:semiHidden="0" w:uiPriority="64" w:unhideWhenUsed="0"/>
+    <w:lsdException w:name="Medium List 1 Accent 3" w:semiHidden="0" w:uiPriority="65" w:unhideWhenUsed="0"/>
+    <w:lsdException w:name="Medium List 2 Accent 3" w:semiHidden="0" w:uiPriority="66" w:unhideWhenUsed="0"/>
+    <w:lsdException w:name="Medium Grid 1 Accent 3" w:semiHidden="0" w:uiPriority="67" w:unhideWhenUsed="0"/>
+    <w:lsdException w:name="Medium Grid 2 Accent 3" w:semiHidden="0" w:uiPriority="68" w:unhideWhenUsed="0"/>
+    <w:lsdException w:name="Medium Grid 3 Accent 3" w:semiHidden="0" w:uiPriority="69" w:unhideWhenUsed="0"/>
+    <w:lsdException w:name="Dark List Accent 3" w:semiHidden="0" w:uiPriority="70" w:unhideWhenUsed="0"/>
+    <w:lsdException w:name="Colorful Shading Accent 3" w:semiHidden="0" w:uiPriority="71" w:unhideWhenUsed="0"/>
+    <w:lsdException w:name="Colorful List Accent 3" w:semiHidden="0" w:uiPriority="72" w:unhideWhenUsed="0"/>
+    <w:lsdException w:name="Colorful Grid Accent 3" w:semiHidden="0" w:uiPriority="73" w:unhideWhenUsed="0"/>
+    <w:lsdException w:name="Light Shading Accent 4" w:semiHidden="0" w:uiPriority="60" w:unhideWhenUsed="0"/>
+    <w:lsdException w:name="Light List Accent 4" w:semiHidden="0" w:uiPriority="61" w:unhideWhenUsed="0"/>
+    <w:lsdException w:name="Light Grid Accent 4" w:semiHidden="0" w:uiPriority="62" w:unhideWhenUsed="0"/>
+    <w:lsdException w:name="Medium Shading 1 Accent 4" w:semiHidden="0" w:uiPriority="63" w:unhideWhenUsed="0"/>
+    <w:lsdException w:name="Medium Shading 2 Accent 4" w:semiHidden="0" w:uiPriority="64" w:unhideWhenUsed="0"/>
+    <w:lsdException w:name="Medium List 1 Accent 4" w:semiHidden="0" w:uiPriority="65" w:unhideWhenUsed="0"/>
+    <w:lsdException w:name="Medium List 2 Accent 4" w:semiHidden="0" w:uiPriority="66" w:unhideWhenUsed="0"/>
+    <w:lsdException w:name="Medium Grid 1 Accent 4" w:semiHidden="0" w:uiPriority="67" w:unhideWhenUsed="0"/>
+    <w:lsdException w:name="Medium Grid 2 Accent 4" w:semiHidden="0" w:uiPriority="68" w:unhideWhenUsed="0"/>
+    <w:lsdException w:name="Medium Grid 3 Accent 4" w:semiHidden="0" w:uiPriority="69" w:unhideWhenUsed="0"/>
+    <w:lsdException w:name="Dark List Accent 4" w:semiHidden="0" w:uiPriority="70" w:unhideWhenUsed="0"/>
+    <w:lsdException w:name="Colorful Shading Accent 4" w:semiHidden="0" w:uiPriority="71" w:unhideWhenUsed="0"/>
+    <w:lsdException w:name="Colorful List Accent 4" w:semiHidden="0" w:uiPriority="72" w:unhideWhenUsed="0"/>
+    <w:lsdException w:name="Colorful Grid Accent 4" w:semiHidden="0" w:uiPriority="73" w:unhideWhenUsed="0"/>
+    <w:lsdException w:name="Light Shading Accent 5" w:semiHidden="0" w:uiPriority="60" w:unhideWhenUsed="0"/>
+    <w:lsdException w:name="Light List Accent 5" w:semiHidden="0" w:uiPriority="61" w:unhideWhenUsed="0"/>
+    <w:lsdException w:name="Light Grid Accent 5" w:semiHidden="0" w:uiPriority="62" w:unhideWhenUsed="0"/>
+    <w:lsdException w:name="Medium Shading 1 Accent 5" w:semiHidden="0" w:uiPriority="63" w:unhideWhenUsed="0"/>
+    <w:lsdException w:name="Medium Shading 2 Accent 5" w:semiHidden="0" w:uiPriority="64" w:unhideWhenUsed="0"/>
+    <w:lsdException w:name="Medium List 1 Accent 5" w:semiHidden="0" w:uiPriority="65" w:unhideWhenUsed="0"/>
+    <w:lsdException w:name="Medium List 2 Accent 5" w:semiHidden="0" w:uiPriority="66" w:unhideWhenUsed="0"/>
+    <w:lsdException w:name="Medium Grid 1 Accent 5" w:semiHidden="0" w:uiPriority="67" w:unhideWhenUsed="0"/>
+    <w:lsdException w:name="Medium Grid 2 Accent 5" w:semiHidden="0" w:uiPriority="68" w:unhideWhenUsed="0"/>
+    <w:lsdException w:name="Medium Grid 3 Accent 5" w:semiHidden="0" w:uiPriority="69" w:unhideWhenUsed="0"/>
+    <w:lsdException w:name="Dark List Accent 5" w:semiHidden="0" w:uiPriority="70" w:unhideWhenUsed="0"/>
+    <w:lsdException w:name="Colorful Shading Accent 5" w:semiHidden="0" w:uiPriority="71" w:unhideWhenUsed="0"/>
+    <w:lsdException w:name="Colorful List Accent 5" w:semiHidden="0" w:uiPriority="72" w:unhideWhenUsed="0"/>
+    <w:lsdException w:name="Colorful Grid Accent 5" w:semiHidden="0" w:uiPriority="73" w:unhideWhenUsed="0"/>
+    <w:lsdException w:name="Light Shading Accent 6" w:semiHidden="0" w:uiPriority="60" w:unhideWhenUsed="0"/>
+    <w:lsdException w:name="Light List Accent 6" w:semiHidden="0" w:uiPriority="61" w:unhideWhenUsed="0"/>
+    <w:lsdException w:name="Light Grid Accent 6" w:semiHidden="0" w:uiPriority="62" w:unhideWhenUsed="0"/>
+    <w:lsdException w:name="Medium Shading 1 Accent 6" w:semiHidden="0" w:uiPriority="63" w:unhideWhenUsed="0"/>
+    <w:lsdException w:name="Medium Shading 2 Accent 6" w:semiHidden="0" w:uiPriority="64" w:unhideWhenUsed="0"/>
+    <w:lsdException w:name="Medium List 1 Accent 6" w:semiHidden="0" w:uiPriority="65" w:unhideWhenUsed="0"/>
+    <w:lsdException w:name="Medium List 2 Accent 6" w:semiHidden="0" w:uiPriority="66" w:unhideWhenUsed="0"/>
+    <w:lsdException w:name="Medium Grid 1 Accent 6" w:semiHidden="0" w:uiPriority="67" w:unhideWhenUsed="0"/>
+    <w:lsdException w:name="Medium Grid 2 Accent 6" w:semiHidden="0" w:uiPriority="68" w:unhideWhenUsed="0"/>
+    <w:lsdException w:name="Medium Grid 3 Accent 6" w:semiHidden="0" w:uiPriority="69" w:unhideWhenUsed="0"/>
+    <w:lsdException w:name="Dark List Accent 6" w:semiHidden="0" w:uiPriority="70" w:unhideWhenUsed="0"/>
+    <w:lsdException w:name="Colorful Shading Accent 6" w:semiHidden="0" w:uiPriority="71" w:unhideWhenUsed="0"/>
+    <w:lsdException w:name="Colorful List Accent 6" w:semiHidden="0" w:uiPriority="72" w:unhideWhenUsed="0"/>
+    <w:lsdException w:name="Colorful Grid Accent 6" w:semiHidden="0" w:uiPriority="73" w:unhideWhenUsed="0"/>
+    <w:lsdException w:name="Subtle Emphasis" w:semiHidden="0" w:uiPriority="19" w:unhideWhenUsed="0" w:qFormat="1"/>
+    <w:lsdException w:name="Intense Emphasis" w:semiHidden="0" w:uiPriority="21" w:unhideWhenUsed="0" w:qFormat="1"/>
+    <w:lsdException w:name="Subtle Reference" w:semiHidden="0" w:uiPriority="31" w:unhideWhenUsed="0" w:qFormat="1"/>
+    <w:lsdException w:name="Intense Reference" w:semiHidden="0" w:uiPriority="32" w:unhideWhenUsed="0" w:qFormat="1"/>
+    <w:lsdException w:name="Book Title" w:semiHidden="0" w:uiPriority="33" w:unhideWhenUsed="0" w:qFormat="1"/>
+    <w:lsdException w:name="Bibliography" w:uiPriority="37"/>
+    <w:lsdException w:name="TOC Heading" w:uiPriority="39" w:qFormat="1"/>
+  </w:latentStyles>
+  <w:style w:type="paragraph" w:default="1" w:styleId="a0">
+    <w:name w:val="Normal"/>
+    <w:qFormat/>
+    <w:pPr>
+      <w:widowControl w:val="0"/>
+      <w:wordWrap w:val="0"/>
+      <w:autoSpaceDE w:val="0"/>
+      <w:autoSpaceDN w:val="0"/>
+    </w:pPr>
+  </w:style>
+  <w:style w:type="character" w:default="1" w:styleId="a1">
+    <w:name w:val="Default Paragraph Font"/>
+    <w:uiPriority w:val="1"/>
+    <w:semiHidden/>
+    <w:unhideWhenUsed/>
+  </w:style>
+  <w:style w:type="table" w:default="1" w:styleId="a2">
+    <w:name w:val="Normal Table"/>
+    <w:uiPriority w:val="99"/>
+    <w:semiHidden/>
+    <w:unhideWhenUsed/>
+    <w:tblPr>
+      <w:tblInd w:w="0" w:type="dxa"/>
+      <w:tblCellMar>
+        <w:top w:w="0" w:type="dxa"/>
+        <w:left w:w="108" w:type="dxa"/>
+        <w:bottom w:w="0" w:type="dxa"/>
+        <w:right w:w="108" w:type="dxa"/>
+      </w:tblCellMar>
+    </w:tblPr>
+  </w:style>
+  <w:style w:type="numbering" w:default="1" w:styleId="a3">
+    <w:name w:val="No List"/>
+    <w:uiPriority w:val="99"/>
+    <w:semiHidden/>
+    <w:unhideWhenUsed/>
   </w:style>
 </w:styles>
 </file>

</xml_diff>

<commit_message>
modified:   Documents/presentation doc/Final Presentation/final-presentation.pptx
</commit_message>
<xml_diff>
--- a/Documents/presentation doc/Final Presentation/final_presentation_script.docx
+++ b/Documents/presentation doc/Final Presentation/final_presentation_script.docx
@@ -97,7 +97,21 @@
           <w:rFonts w:hint="eastAsia"/>
           <w:lang w:eastAsia="ko-KR"/>
         </w:rPr>
-        <w:t xml:space="preserve">저희 조의 프로젝트 명은 </w:t>
+        <w:t xml:space="preserve">저희 </w:t>
+      </w:r>
+      <w:r>
+        <w:rPr>
+          <w:rFonts w:hint="eastAsia"/>
+          <w:lang w:eastAsia="ko-KR"/>
+        </w:rPr>
+        <w:t>조</w:t>
+      </w:r>
+      <w:r>
+        <w:rPr>
+          <w:rFonts w:hint="eastAsia"/>
+          <w:lang w:eastAsia="ko-KR"/>
+        </w:rPr>
+        <w:t xml:space="preserve"> 프로젝트 명은 </w:t>
       </w:r>
       <w:r>
         <w:rPr>
@@ -146,7 +160,32 @@
         <w:rPr>
           <w:lang w:eastAsia="ko-KR"/>
         </w:rPr>
-        <w:t xml:space="preserve"> 어플리케이션들과 카메라와 센서 같은 기능들</w:t>
+        <w:t xml:space="preserve"> </w:t>
+      </w:r>
+      <w:r>
+        <w:rPr>
+          <w:lang w:eastAsia="ko-KR"/>
+        </w:rPr>
+        <w:t>어플리케이션</w:t>
+      </w:r>
+      <w:r>
+        <w:rPr>
+          <w:lang w:eastAsia="ko-KR"/>
+        </w:rPr>
+        <w:t>과 카메라</w:t>
+      </w:r>
+      <w:r>
+        <w:rPr>
+          <w:rFonts w:hint="eastAsia"/>
+          <w:lang w:eastAsia="ko-KR"/>
+        </w:rPr>
+        <w:t>,</w:t>
+      </w:r>
+      <w:r>
+        <w:rPr>
+          <w:lang w:eastAsia="ko-KR"/>
+        </w:rPr>
+        <w:t xml:space="preserve"> 센서 같은 기능들</w:t>
       </w:r>
       <w:r>
         <w:rPr>
@@ -263,155 +302,6 @@
           <w:lang w:eastAsia="ko-KR"/>
         </w:rPr>
         <w:t>[2] 프로젝트 배경</w:t>
-      </w:r>
-    </w:p>
-    <w:p>
-      <w:pPr>
-        <w:pStyle w:val="a9"/>
-        <w:rPr>
-          <w:lang w:eastAsia="ko-KR"/>
-        </w:rPr>
-      </w:pPr>
-      <w:r>
-        <w:rPr>
-          <w:rFonts w:hint="eastAsia"/>
-          <w:lang w:eastAsia="ko-KR"/>
-        </w:rPr>
-        <w:t xml:space="preserve">차트에서 볼 수 있듯이 </w:t>
-      </w:r>
-      <w:proofErr w:type="spellStart"/>
-      <w:r>
-        <w:rPr>
-          <w:rFonts w:hint="eastAsia"/>
-          <w:lang w:eastAsia="ko-KR"/>
-        </w:rPr>
-        <w:t>스마트폰</w:t>
-      </w:r>
-      <w:proofErr w:type="spellEnd"/>
-      <w:r>
-        <w:rPr>
-          <w:lang w:eastAsia="ko-KR"/>
-        </w:rPr>
-        <w:t xml:space="preserve"> 사용자 수가 매년 증가하고 있습니다. </w:t>
-      </w:r>
-      <w:r>
-        <w:rPr>
-          <w:rFonts w:hint="eastAsia"/>
-          <w:lang w:eastAsia="ko-KR"/>
-        </w:rPr>
-        <w:t xml:space="preserve">제조사들도 </w:t>
-      </w:r>
-      <w:proofErr w:type="spellStart"/>
-      <w:r>
-        <w:rPr>
-          <w:rFonts w:hint="eastAsia"/>
-          <w:lang w:eastAsia="ko-KR"/>
-        </w:rPr>
-        <w:t>피쳐폰</w:t>
-      </w:r>
-      <w:proofErr w:type="spellEnd"/>
-      <w:r>
-        <w:rPr>
-          <w:lang w:eastAsia="ko-KR"/>
-        </w:rPr>
-        <w:t xml:space="preserve"> 생산을 줄이고, </w:t>
-      </w:r>
-      <w:proofErr w:type="spellStart"/>
-      <w:r>
-        <w:rPr>
-          <w:rFonts w:hint="eastAsia"/>
-          <w:lang w:eastAsia="ko-KR"/>
-        </w:rPr>
-        <w:t>스마트폰</w:t>
-      </w:r>
-      <w:proofErr w:type="spellEnd"/>
-      <w:r>
-        <w:rPr>
-          <w:lang w:eastAsia="ko-KR"/>
-        </w:rPr>
-        <w:t xml:space="preserve"> 위주로 생산하는 추세라 앞으로 </w:t>
-      </w:r>
-      <w:proofErr w:type="spellStart"/>
-      <w:r>
-        <w:rPr>
-          <w:rFonts w:hint="eastAsia"/>
-          <w:lang w:eastAsia="ko-KR"/>
-        </w:rPr>
-        <w:t>스마트폰</w:t>
-      </w:r>
-      <w:proofErr w:type="spellEnd"/>
-      <w:r>
-        <w:rPr>
-          <w:lang w:eastAsia="ko-KR"/>
-        </w:rPr>
-        <w:t xml:space="preserve"> 사용자가 증가 할 것입니다. </w:t>
-      </w:r>
-      <w:proofErr w:type="spellStart"/>
-      <w:r>
-        <w:rPr>
-          <w:rFonts w:hint="eastAsia"/>
-          <w:lang w:eastAsia="ko-KR"/>
-        </w:rPr>
-        <w:t>스마트폰의</w:t>
-      </w:r>
-      <w:proofErr w:type="spellEnd"/>
-      <w:r>
-        <w:rPr>
-          <w:lang w:eastAsia="ko-KR"/>
-        </w:rPr>
-        <w:t xml:space="preserve"> 기능은 많지만, </w:t>
-      </w:r>
-      <w:r>
-        <w:rPr>
-          <w:rFonts w:hint="eastAsia"/>
-          <w:lang w:eastAsia="ko-KR"/>
-        </w:rPr>
-        <w:t xml:space="preserve">현재 </w:t>
-      </w:r>
-      <w:r>
-        <w:rPr>
-          <w:lang w:eastAsia="ko-KR"/>
-        </w:rPr>
-        <w:t>PC</w:t>
-      </w:r>
-      <w:r>
-        <w:rPr>
-          <w:rFonts w:hint="eastAsia"/>
-          <w:lang w:eastAsia="ko-KR"/>
-        </w:rPr>
-        <w:t xml:space="preserve">와 연결해 사용하는 기능은 자료 옮길 때 </w:t>
-      </w:r>
-      <w:r>
-        <w:rPr>
-          <w:lang w:eastAsia="ko-KR"/>
-        </w:rPr>
-        <w:t>USB</w:t>
-      </w:r>
-      <w:r>
-        <w:rPr>
-          <w:rFonts w:hint="eastAsia"/>
-          <w:lang w:eastAsia="ko-KR"/>
-        </w:rPr>
-        <w:t>메모리 대용으로 쓰는 정도밖에 안됩니다</w:t>
-      </w:r>
-      <w:r>
-        <w:rPr>
-          <w:lang w:eastAsia="ko-KR"/>
-        </w:rPr>
-        <w:t>. (</w:t>
-      </w:r>
-      <w:r>
-        <w:rPr>
-          <w:rFonts w:hint="eastAsia"/>
-          <w:lang w:eastAsia="ko-KR"/>
-        </w:rPr>
-        <w:t>빠르게</w:t>
-      </w:r>
-      <w:r>
-        <w:rPr>
-          <w:lang w:eastAsia="ko-KR"/>
-        </w:rPr>
-        <w:t>)</w:t>
       </w:r>
     </w:p>
     <w:p>
@@ -423,6 +313,181 @@
       </w:pPr>
       <w:bookmarkStart w:id="0" w:name="_GoBack"/>
       <w:bookmarkEnd w:id="0"/>
+      <w:r>
+        <w:rPr>
+          <w:rFonts w:hint="eastAsia"/>
+          <w:lang w:eastAsia="ko-KR"/>
+        </w:rPr>
+        <w:t xml:space="preserve">차트에서 볼 수 있듯이 </w:t>
+      </w:r>
+      <w:proofErr w:type="spellStart"/>
+      <w:r>
+        <w:rPr>
+          <w:rFonts w:hint="eastAsia"/>
+          <w:lang w:eastAsia="ko-KR"/>
+        </w:rPr>
+        <w:t>스마트폰</w:t>
+      </w:r>
+      <w:proofErr w:type="spellEnd"/>
+      <w:r>
+        <w:rPr>
+          <w:lang w:eastAsia="ko-KR"/>
+        </w:rPr>
+        <w:t xml:space="preserve"> 사용자 수가 매년 증가하고 있습니다. </w:t>
+      </w:r>
+      <w:r>
+        <w:rPr>
+          <w:rFonts w:hint="eastAsia"/>
+          <w:lang w:eastAsia="ko-KR"/>
+        </w:rPr>
+        <w:t xml:space="preserve">제조사들도 </w:t>
+      </w:r>
+      <w:proofErr w:type="spellStart"/>
+      <w:r>
+        <w:rPr>
+          <w:rFonts w:hint="eastAsia"/>
+          <w:lang w:eastAsia="ko-KR"/>
+        </w:rPr>
+        <w:t>피쳐폰</w:t>
+      </w:r>
+      <w:proofErr w:type="spellEnd"/>
+      <w:r>
+        <w:rPr>
+          <w:lang w:eastAsia="ko-KR"/>
+        </w:rPr>
+        <w:t xml:space="preserve"> 생산을 줄이고, </w:t>
+      </w:r>
+      <w:proofErr w:type="spellStart"/>
+      <w:r>
+        <w:rPr>
+          <w:rFonts w:hint="eastAsia"/>
+          <w:lang w:eastAsia="ko-KR"/>
+        </w:rPr>
+        <w:t>스마트폰</w:t>
+      </w:r>
+      <w:proofErr w:type="spellEnd"/>
+      <w:r>
+        <w:rPr>
+          <w:lang w:eastAsia="ko-KR"/>
+        </w:rPr>
+        <w:t xml:space="preserve"> 위주로 생산하는 추세라 앞으로 </w:t>
+      </w:r>
+      <w:proofErr w:type="spellStart"/>
+      <w:r>
+        <w:rPr>
+          <w:rFonts w:hint="eastAsia"/>
+          <w:lang w:eastAsia="ko-KR"/>
+        </w:rPr>
+        <w:t>스마트폰</w:t>
+      </w:r>
+      <w:proofErr w:type="spellEnd"/>
+      <w:r>
+        <w:rPr>
+          <w:lang w:eastAsia="ko-KR"/>
+        </w:rPr>
+        <w:t xml:space="preserve"> 사용자가 </w:t>
+      </w:r>
+      <w:r>
+        <w:rPr>
+          <w:rFonts w:hint="eastAsia"/>
+          <w:lang w:eastAsia="ko-KR"/>
+        </w:rPr>
+        <w:t>더 증가 할 것입니다</w:t>
+      </w:r>
+      <w:r>
+        <w:rPr>
+          <w:lang w:eastAsia="ko-KR"/>
+        </w:rPr>
+        <w:t xml:space="preserve">. </w:t>
+      </w:r>
+      <w:proofErr w:type="spellStart"/>
+      <w:r>
+        <w:rPr>
+          <w:rFonts w:hint="eastAsia"/>
+          <w:lang w:eastAsia="ko-KR"/>
+        </w:rPr>
+        <w:t>스마트폰의</w:t>
+      </w:r>
+      <w:proofErr w:type="spellEnd"/>
+      <w:r>
+        <w:rPr>
+          <w:lang w:eastAsia="ko-KR"/>
+        </w:rPr>
+        <w:t xml:space="preserve"> 기능은 많지만, </w:t>
+      </w:r>
+      <w:r>
+        <w:rPr>
+          <w:rFonts w:hint="eastAsia"/>
+          <w:lang w:eastAsia="ko-KR"/>
+        </w:rPr>
+        <w:t xml:space="preserve">현재 </w:t>
+      </w:r>
+      <w:r>
+        <w:rPr>
+          <w:lang w:eastAsia="ko-KR"/>
+        </w:rPr>
+        <w:t>PC</w:t>
+      </w:r>
+      <w:r>
+        <w:rPr>
+          <w:rFonts w:hint="eastAsia"/>
+          <w:lang w:eastAsia="ko-KR"/>
+        </w:rPr>
+        <w:t>와 연결해 사용하는 기능은 자료를</w:t>
+      </w:r>
+      <w:r>
+        <w:rPr>
+          <w:lang w:eastAsia="ko-KR"/>
+        </w:rPr>
+        <w:t xml:space="preserve"> </w:t>
+      </w:r>
+      <w:r>
+        <w:rPr>
+          <w:rFonts w:hint="eastAsia"/>
+          <w:lang w:eastAsia="ko-KR"/>
+        </w:rPr>
+        <w:t xml:space="preserve">옮길 때 </w:t>
+      </w:r>
+      <w:r>
+        <w:rPr>
+          <w:lang w:eastAsia="ko-KR"/>
+        </w:rPr>
+        <w:t>USB</w:t>
+      </w:r>
+      <w:r>
+        <w:rPr>
+          <w:rFonts w:hint="eastAsia"/>
+          <w:lang w:eastAsia="ko-KR"/>
+        </w:rPr>
+        <w:t>메모리 대용으로 쓰는 정도밖에 안됩니다</w:t>
+      </w:r>
+      <w:r>
+        <w:rPr>
+          <w:lang w:eastAsia="ko-KR"/>
+        </w:rPr>
+        <w:t>. (</w:t>
+      </w:r>
+      <w:r>
+        <w:rPr>
+          <w:rFonts w:hint="eastAsia"/>
+          <w:lang w:eastAsia="ko-KR"/>
+        </w:rPr>
+        <w:t>빠르게</w:t>
+      </w:r>
+      <w:r>
+        <w:rPr>
+          <w:lang w:eastAsia="ko-KR"/>
+        </w:rPr>
+        <w:t xml:space="preserve">) </w:t>
+      </w:r>
+    </w:p>
+    <w:p>
+      <w:pPr>
+        <w:pStyle w:val="a9"/>
+        <w:rPr>
+          <w:lang w:eastAsia="ko-KR"/>
+        </w:rPr>
+      </w:pPr>
     </w:p>
     <w:p>
       <w:pPr>
@@ -1379,20 +1444,7 @@
         <w:rPr>
           <w:lang w:eastAsia="ko-KR"/>
         </w:rPr>
-        <w:t xml:space="preserve"> </w:t>
-      </w:r>
-      <w:r>
-        <w:rPr>
-          <w:rFonts w:hint="eastAsia"/>
-          <w:lang w:eastAsia="ko-KR"/>
-        </w:rPr>
-        <w:t xml:space="preserve">어플리케이션의 수정 없이 </w:t>
-      </w:r>
-      <w:r>
-        <w:rPr>
-          <w:lang w:eastAsia="ko-KR"/>
-        </w:rPr>
-        <w:t>PC</w:t>
+        <w:t xml:space="preserve"> 어플리케이션의 수정 없이 PC</w:t>
       </w:r>
       <w:r>
         <w:rPr>
@@ -1412,7 +1464,7 @@
           <w:rFonts w:hint="eastAsia"/>
           <w:lang w:eastAsia="ko-KR"/>
         </w:rPr>
-        <w:t>카메라가 인식하게 되는 모습입니다</w:t>
+        <w:t>카메라로 인식되는 모습입니다</w:t>
       </w:r>
       <w:r>
         <w:rPr>
@@ -1984,7 +2036,14 @@
           <w:rFonts w:hint="eastAsia"/>
           <w:lang w:eastAsia="ko-KR"/>
         </w:rPr>
-        <w:t xml:space="preserve">왼쪽이 </w:t>
+        <w:t>좌측</w:t>
+      </w:r>
+      <w:r>
+        <w:rPr>
+          <w:rFonts w:hint="eastAsia"/>
+          <w:lang w:eastAsia="ko-KR"/>
+        </w:rPr>
+        <w:t xml:space="preserve">이 </w:t>
       </w:r>
       <w:proofErr w:type="spellStart"/>
       <w:r>
@@ -2012,7 +2071,14 @@
           <w:rFonts w:hint="eastAsia"/>
           <w:lang w:eastAsia="ko-KR"/>
         </w:rPr>
-        <w:t xml:space="preserve">오른쪽이 </w:t>
+        <w:t>우측</w:t>
+      </w:r>
+      <w:r>
+        <w:rPr>
+          <w:rFonts w:hint="eastAsia"/>
+          <w:lang w:eastAsia="ko-KR"/>
+        </w:rPr>
+        <w:t xml:space="preserve">이 </w:t>
       </w:r>
       <w:proofErr w:type="spellStart"/>
       <w:r>
@@ -2123,7 +2189,7 @@
           <w:rFonts w:hint="eastAsia"/>
           <w:lang w:eastAsia="ko-KR"/>
         </w:rPr>
-        <w:t xml:space="preserve">에서 </w:t>
+        <w:t xml:space="preserve">에서 키보드로 </w:t>
       </w:r>
       <w:proofErr w:type="spellStart"/>
       <w:r>
@@ -2131,7 +2197,7 @@
           <w:rFonts w:hint="eastAsia"/>
           <w:lang w:eastAsia="ko-KR"/>
         </w:rPr>
-        <w:t>카카오톡을</w:t>
+        <w:t>스마트폰을</w:t>
       </w:r>
       <w:proofErr w:type="spellEnd"/>
       <w:r>
@@ -2139,20 +2205,29 @@
           <w:rFonts w:hint="eastAsia"/>
           <w:lang w:eastAsia="ko-KR"/>
         </w:rPr>
-        <w:t xml:space="preserve"> 실행할 수 있고</w:t>
-      </w:r>
-      <w:r>
-        <w:rPr>
-          <w:lang w:eastAsia="ko-KR"/>
-        </w:rPr>
-        <w:t xml:space="preserve">, </w:t>
-      </w:r>
-      <w:r>
-        <w:rPr>
-          <w:rFonts w:hint="eastAsia"/>
-          <w:lang w:eastAsia="ko-KR"/>
-        </w:rPr>
-        <w:t>키보드 조작을 통해 대화상대를 선택하고 대화를 전송 할 수 있습니다</w:t>
+        <w:t xml:space="preserve"> 조작 할 수 있어서 </w:t>
+      </w:r>
+      <w:proofErr w:type="spellStart"/>
+      <w:r>
+        <w:rPr>
+          <w:rFonts w:hint="eastAsia"/>
+          <w:lang w:eastAsia="ko-KR"/>
+        </w:rPr>
+        <w:t>카카오톡과</w:t>
+      </w:r>
+      <w:proofErr w:type="spellEnd"/>
+      <w:r>
+        <w:rPr>
+          <w:lang w:eastAsia="ko-KR"/>
+        </w:rPr>
+        <w:t xml:space="preserve"> 다른 어플리케이션을 </w:t>
+      </w:r>
+      <w:r>
+        <w:rPr>
+          <w:rFonts w:hint="eastAsia"/>
+          <w:lang w:eastAsia="ko-KR"/>
+        </w:rPr>
+        <w:t>실행할 수 있습니다</w:t>
       </w:r>
       <w:r>
         <w:rPr>
@@ -2214,26 +2289,7 @@
         <w:rPr>
           <w:lang w:eastAsia="ko-KR"/>
         </w:rPr>
-        <w:t xml:space="preserve"> </w:t>
-      </w:r>
-      <w:r>
-        <w:rPr>
-          <w:rFonts w:hint="eastAsia"/>
-          <w:lang w:eastAsia="ko-KR"/>
-        </w:rPr>
-        <w:t>화면</w:t>
-      </w:r>
-      <w:r>
-        <w:rPr>
-          <w:lang w:eastAsia="ko-KR"/>
-        </w:rPr>
-        <w:t>뿐만</w:t>
-      </w:r>
-      <w:r>
-        <w:rPr>
-          <w:lang w:eastAsia="ko-KR"/>
-        </w:rPr>
-        <w:t xml:space="preserve"> 아니라 </w:t>
+        <w:t xml:space="preserve"> 화면뿐만 아니라 </w:t>
       </w:r>
       <w:proofErr w:type="spellStart"/>
       <w:r>
@@ -2248,20 +2304,7 @@
         <w:rPr>
           <w:lang w:eastAsia="ko-KR"/>
         </w:rPr>
-        <w:t xml:space="preserve"> 모든 </w:t>
-      </w:r>
-      <w:r>
-        <w:rPr>
-          <w:rFonts w:hint="eastAsia"/>
-          <w:lang w:eastAsia="ko-KR"/>
-        </w:rPr>
-        <w:t xml:space="preserve">화면을 </w:t>
-      </w:r>
-      <w:r>
-        <w:rPr>
-          <w:lang w:eastAsia="ko-KR"/>
-        </w:rPr>
-        <w:t>PC</w:t>
+        <w:t xml:space="preserve"> 모든 화면을 PC</w:t>
       </w:r>
       <w:r>
         <w:rPr>
@@ -2404,10 +2447,29 @@
       <w:proofErr w:type="spellEnd"/>
       <w:r>
         <w:rPr>
-          <w:rFonts w:hint="eastAsia"/>
-          <w:lang w:eastAsia="ko-KR"/>
-        </w:rPr>
-        <w:t xml:space="preserve"> 화면은 </w:t>
+          <w:lang w:eastAsia="ko-KR"/>
+        </w:rPr>
+        <w:t xml:space="preserve"> 화면은 PC</w:t>
+      </w:r>
+      <w:r>
+        <w:rPr>
+          <w:rFonts w:hint="eastAsia"/>
+          <w:lang w:eastAsia="ko-KR"/>
+        </w:rPr>
+        <w:t xml:space="preserve">에서 </w:t>
+      </w:r>
+      <w:r>
+        <w:rPr>
+          <w:lang w:eastAsia="ko-KR"/>
+        </w:rPr>
+        <w:t>USB</w:t>
+      </w:r>
+      <w:r>
+        <w:rPr>
+          <w:rFonts w:hint="eastAsia"/>
+          <w:lang w:eastAsia="ko-KR"/>
+        </w:rPr>
+        <w:t xml:space="preserve">카메라 장치로 인식돼서 </w:t>
       </w:r>
       <w:proofErr w:type="spellStart"/>
       <w:r>
@@ -2415,40 +2477,14 @@
           <w:rFonts w:hint="eastAsia"/>
           <w:lang w:eastAsia="ko-KR"/>
         </w:rPr>
-        <w:t>캡쳐</w:t>
+        <w:t>스마트폰의</w:t>
       </w:r>
       <w:proofErr w:type="spellEnd"/>
       <w:r>
         <w:rPr>
           <w:lang w:eastAsia="ko-KR"/>
         </w:rPr>
-        <w:t xml:space="preserve"> 해서 PC</w:t>
-      </w:r>
-      <w:r>
-        <w:rPr>
-          <w:rFonts w:hint="eastAsia"/>
-          <w:lang w:eastAsia="ko-KR"/>
-        </w:rPr>
-        <w:t>로 전송하는데</w:t>
-      </w:r>
-      <w:r>
-        <w:rPr>
-          <w:lang w:eastAsia="ko-KR"/>
-        </w:rPr>
-        <w:t>, PC</w:t>
-      </w:r>
-      <w:r>
-        <w:rPr>
-          <w:rFonts w:hint="eastAsia"/>
-          <w:lang w:eastAsia="ko-KR"/>
-        </w:rPr>
-        <w:t>에서 카메라 장치로 인식하고 화면을 볼 수 있게 됩니다</w:t>
-      </w:r>
-      <w:r>
-        <w:rPr>
-          <w:lang w:eastAsia="ko-KR"/>
-        </w:rPr>
-        <w:t xml:space="preserve">. </w:t>
+        <w:t xml:space="preserve"> 움직이는 모든 화면을 볼 수 있게 됩니다. </w:t>
       </w:r>
     </w:p>
     <w:p>

</xml_diff>

<commit_message>
modified:   Documents/presentation doc/Final Presentation/final_presentation_script.docx
</commit_message>
<xml_diff>
--- a/Documents/presentation doc/Final Presentation/final_presentation_script.docx
+++ b/Documents/presentation doc/Final Presentation/final_presentation_script.docx
@@ -478,36 +478,58 @@
       </w:pPr>
       <w:r>
         <w:rPr>
-          <w:rFonts w:hint="eastAsia"/>
-          <w:lang w:eastAsia="ko-KR"/>
-        </w:rPr>
-        <w:t xml:space="preserve">많은 </w:t>
-      </w:r>
-      <w:r>
-        <w:rPr>
-          <w:lang w:eastAsia="ko-KR"/>
-        </w:rPr>
-        <w:t>USB</w:t>
-      </w:r>
-      <w:r>
-        <w:rPr>
-          <w:rFonts w:hint="eastAsia"/>
-          <w:lang w:eastAsia="ko-KR"/>
-        </w:rPr>
-        <w:t>장치들이 사용되고 있기 때문에 저희는</w:t>
-      </w:r>
-      <w:r>
-        <w:rPr>
-          <w:lang w:eastAsia="ko-KR"/>
-        </w:rPr>
-        <w:t xml:space="preserve"> PC</w:t>
-      </w:r>
-      <w:r>
-        <w:rPr>
-          <w:rFonts w:hint="eastAsia"/>
-          <w:lang w:eastAsia="ko-KR"/>
-        </w:rPr>
-        <w:t xml:space="preserve">와 </w:t>
+          <w:lang w:eastAsia="ko-KR"/>
+        </w:rPr>
+        <w:t>PC</w:t>
+      </w:r>
+      <w:r>
+        <w:rPr>
+          <w:rFonts w:hint="eastAsia"/>
+          <w:lang w:eastAsia="ko-KR"/>
+        </w:rPr>
+        <w:t xml:space="preserve">는 </w:t>
+      </w:r>
+      <w:proofErr w:type="spellStart"/>
+      <w:r>
+        <w:rPr>
+          <w:rFonts w:hint="eastAsia"/>
+          <w:lang w:eastAsia="ko-KR"/>
+        </w:rPr>
+        <w:t>스마트폰보다</w:t>
+      </w:r>
+      <w:proofErr w:type="spellEnd"/>
+      <w:r>
+        <w:rPr>
+          <w:rFonts w:hint="eastAsia"/>
+          <w:lang w:eastAsia="ko-KR"/>
+        </w:rPr>
+        <w:t xml:space="preserve"> 큰 화면과 편리한 키보드가 있어서 화면을 보기도 편하고 문자입력 시 빠르고 오타도 적습니다</w:t>
+      </w:r>
+      <w:r>
+        <w:rPr>
+          <w:lang w:eastAsia="ko-KR"/>
+        </w:rPr>
+        <w:t xml:space="preserve">. </w:t>
+      </w:r>
+      <w:r>
+        <w:rPr>
+          <w:rFonts w:hint="eastAsia"/>
+          <w:lang w:eastAsia="ko-KR"/>
+        </w:rPr>
+        <w:t xml:space="preserve">이런 장점들을 활용해 </w:t>
+      </w:r>
+      <w:r>
+        <w:rPr>
+          <w:lang w:eastAsia="ko-KR"/>
+        </w:rPr>
+        <w:t>PC</w:t>
+      </w:r>
+      <w:r>
+        <w:rPr>
+          <w:rFonts w:hint="eastAsia"/>
+          <w:lang w:eastAsia="ko-KR"/>
+        </w:rPr>
+        <w:t xml:space="preserve">가 사용 가능한 환경에서는 </w:t>
       </w:r>
       <w:proofErr w:type="spellStart"/>
       <w:r>
@@ -523,90 +545,26 @@
           <w:rFonts w:hint="eastAsia"/>
           <w:lang w:eastAsia="ko-KR"/>
         </w:rPr>
-        <w:t xml:space="preserve"> 연결방법으로 </w:t>
-      </w:r>
-      <w:r>
-        <w:rPr>
-          <w:lang w:eastAsia="ko-KR"/>
-        </w:rPr>
-        <w:t>USB</w:t>
-      </w:r>
-      <w:r>
-        <w:rPr>
-          <w:rFonts w:hint="eastAsia"/>
-          <w:lang w:eastAsia="ko-KR"/>
-        </w:rPr>
-        <w:t>를 응용한</w:t>
-      </w:r>
-      <w:r>
-        <w:rPr>
-          <w:lang w:eastAsia="ko-KR"/>
-        </w:rPr>
-        <w:t xml:space="preserve"> USB/IP</w:t>
-      </w:r>
-      <w:r>
-        <w:rPr>
-          <w:rFonts w:hint="eastAsia"/>
-          <w:lang w:eastAsia="ko-KR"/>
-        </w:rPr>
-        <w:t>기술을 채택했습니다</w:t>
-      </w:r>
-      <w:r>
-        <w:rPr>
-          <w:lang w:eastAsia="ko-KR"/>
-        </w:rPr>
-        <w:t>. USB/IP</w:t>
-      </w:r>
-      <w:r>
-        <w:rPr>
-          <w:rFonts w:hint="eastAsia"/>
-          <w:lang w:eastAsia="ko-KR"/>
-        </w:rPr>
-        <w:t xml:space="preserve">는 오픈 소스로 개발된 기술로써 내 컴퓨터에 연결된 </w:t>
-      </w:r>
-      <w:r>
-        <w:rPr>
-          <w:lang w:eastAsia="ko-KR"/>
-        </w:rPr>
-        <w:t>USB</w:t>
-      </w:r>
-      <w:r>
-        <w:rPr>
-          <w:rFonts w:hint="eastAsia"/>
-          <w:lang w:eastAsia="ko-KR"/>
-        </w:rPr>
-        <w:t xml:space="preserve">장치를 무선으로 다른 사람의 컴퓨터에서 </w:t>
-      </w:r>
-      <w:r>
-        <w:rPr>
-          <w:lang w:eastAsia="ko-KR"/>
-        </w:rPr>
-        <w:t>USB</w:t>
-      </w:r>
-      <w:r>
-        <w:rPr>
-          <w:rFonts w:hint="eastAsia"/>
-          <w:lang w:eastAsia="ko-KR"/>
-        </w:rPr>
-        <w:t>장치가 직접 연결된 것처럼 사용할 수 있는 기술입니다</w:t>
-      </w:r>
-      <w:r>
-        <w:rPr>
-          <w:lang w:eastAsia="ko-KR"/>
-        </w:rPr>
-        <w:t xml:space="preserve">. </w:t>
-      </w:r>
-      <w:r>
-        <w:rPr>
-          <w:lang w:eastAsia="ko-KR"/>
-        </w:rPr>
-        <w:t xml:space="preserve">. </w:t>
-      </w:r>
-      <w:r>
-        <w:rPr>
-          <w:lang w:eastAsia="ko-KR"/>
-        </w:rPr>
-        <w:t xml:space="preserve"> </w:t>
+        <w:t xml:space="preserve"> 많은 서비스들을 </w:t>
+      </w:r>
+      <w:r>
+        <w:rPr>
+          <w:lang w:eastAsia="ko-KR"/>
+        </w:rPr>
+        <w:t>PC</w:t>
+      </w:r>
+      <w:r>
+        <w:rPr>
+          <w:rFonts w:hint="eastAsia"/>
+          <w:lang w:eastAsia="ko-KR"/>
+        </w:rPr>
+        <w:t>에서 이용하면 두 기기의 장점을 잘 살릴 수 있을</w:t>
+      </w:r>
+      <w:r>
+        <w:rPr>
+          <w:lang w:eastAsia="ko-KR"/>
+        </w:rPr>
+        <w:t xml:space="preserve"> 것입니다. </w:t>
       </w:r>
     </w:p>
     <w:p>
@@ -649,7 +607,6 @@
         <w:pStyle w:val="a9"/>
         <w:jc w:val="both"/>
         <w:rPr>
-          <w:rFonts w:hint="eastAsia"/>
           <w:lang w:eastAsia="ko-KR"/>
         </w:rPr>
       </w:pPr>
@@ -821,6 +778,7 @@
       <w:pPr>
         <w:pStyle w:val="a9"/>
         <w:rPr>
+          <w:rFonts w:hint="eastAsia"/>
           <w:lang w:eastAsia="ko-KR"/>
         </w:rPr>
       </w:pPr>
@@ -981,9 +939,7 @@
     <w:p>
       <w:pPr>
         <w:pStyle w:val="a9"/>
-        <w:jc w:val="both"/>
-        <w:rPr>
-          <w:b/>
+        <w:rPr>
           <w:lang w:eastAsia="ko-KR"/>
         </w:rPr>
       </w:pPr>
@@ -1003,6 +959,14 @@
           <w:b/>
           <w:lang w:eastAsia="ko-KR"/>
         </w:rPr>
+        <w:t xml:space="preserve"> </w:t>
+      </w:r>
+      <w:r>
+        <w:rPr>
+          <w:rFonts w:hint="eastAsia"/>
+          <w:b/>
+          <w:lang w:eastAsia="ko-KR"/>
+        </w:rPr>
         <w:t>[</w:t>
       </w:r>
       <w:r>
@@ -1025,30 +989,17 @@
     <w:p>
       <w:pPr>
         <w:pStyle w:val="a9"/>
-        <w:rPr>
-          <w:lang w:eastAsia="ko-KR"/>
-        </w:rPr>
-      </w:pPr>
-      <w:r>
-        <w:rPr>
-          <w:rFonts w:hint="eastAsia"/>
-          <w:lang w:eastAsia="ko-KR"/>
-        </w:rPr>
-        <w:t xml:space="preserve">웹 캠을 쓰고 싶은데 </w:t>
-      </w:r>
-      <w:r>
-        <w:rPr>
-          <w:rFonts w:hint="eastAsia"/>
-          <w:lang w:eastAsia="ko-KR"/>
-        </w:rPr>
-        <w:t xml:space="preserve">웹 캠이 </w:t>
-      </w:r>
-      <w:r>
-        <w:rPr>
-          <w:rFonts w:hint="eastAsia"/>
-          <w:lang w:eastAsia="ko-KR"/>
-        </w:rPr>
-        <w:t>없을 때</w:t>
+        <w:jc w:val="both"/>
+        <w:rPr>
+          <w:lang w:eastAsia="ko-KR"/>
+        </w:rPr>
+      </w:pPr>
+      <w:r>
+        <w:rPr>
+          <w:rFonts w:hint="eastAsia"/>
+          <w:lang w:eastAsia="ko-KR"/>
+        </w:rPr>
+        <w:t>웹 캠을 쓰고 싶은데 웹 캠이 없을 때</w:t>
       </w:r>
       <w:r>
         <w:rPr>
@@ -1188,6 +1139,14 @@
           <w:lang w:eastAsia="ko-KR"/>
         </w:rPr>
         <w:lastRenderedPageBreak/>
+        <w:t xml:space="preserve"> </w:t>
+      </w:r>
+      <w:r>
+        <w:rPr>
+          <w:rFonts w:hint="eastAsia"/>
+          <w:b/>
+          <w:lang w:eastAsia="ko-KR"/>
+        </w:rPr>
         <w:t>[</w:t>
       </w:r>
       <w:r>
@@ -1396,7 +1355,6 @@
     <w:p>
       <w:pPr>
         <w:pStyle w:val="a9"/>
-        <w:jc w:val="both"/>
         <w:rPr>
           <w:lang w:eastAsia="ko-KR"/>
         </w:rPr>
@@ -1523,20 +1481,7 @@
         <w:rPr>
           <w:lang w:eastAsia="ko-KR"/>
         </w:rPr>
-        <w:t xml:space="preserve"> </w:t>
-      </w:r>
-      <w:r>
-        <w:rPr>
-          <w:rFonts w:hint="eastAsia"/>
-          <w:lang w:eastAsia="ko-KR"/>
-        </w:rPr>
-        <w:t>터치패드로 쓸 수도 있습니다</w:t>
-      </w:r>
-      <w:r>
-        <w:rPr>
-          <w:lang w:eastAsia="ko-KR"/>
-        </w:rPr>
-        <w:t xml:space="preserve">. </w:t>
+        <w:t xml:space="preserve"> 터치패드로 쓸 수도 있습니다. </w:t>
       </w:r>
       <w:r>
         <w:rPr>
@@ -1668,16 +1613,10 @@
       <w:proofErr w:type="spellEnd"/>
       <w:r>
         <w:rPr>
-          <w:lang w:eastAsia="ko-KR"/>
-        </w:rPr>
-        <w:t xml:space="preserve"> 쓸 수 있도록 </w:t>
-      </w:r>
-      <w:r>
-        <w:rPr>
-          <w:rFonts w:hint="eastAsia"/>
-          <w:lang w:eastAsia="ko-KR"/>
-        </w:rPr>
-        <w:t xml:space="preserve">연결하는 </w:t>
+          <w:rFonts w:hint="eastAsia"/>
+          <w:lang w:eastAsia="ko-KR"/>
+        </w:rPr>
+        <w:t xml:space="preserve"> 쓸 수 있도록 연결하는 </w:t>
       </w:r>
       <w:proofErr w:type="spellStart"/>
       <w:r>
@@ -1741,14 +1680,7 @@
           <w:rFonts w:hint="eastAsia"/>
           <w:lang w:eastAsia="ko-KR"/>
         </w:rPr>
-        <w:t>좌측</w:t>
-      </w:r>
-      <w:r>
-        <w:rPr>
-          <w:rFonts w:hint="eastAsia"/>
-          <w:lang w:eastAsia="ko-KR"/>
-        </w:rPr>
-        <w:t xml:space="preserve">이 </w:t>
+        <w:t xml:space="preserve">좌측이 </w:t>
       </w:r>
       <w:proofErr w:type="spellStart"/>
       <w:r>
@@ -1776,14 +1708,7 @@
           <w:rFonts w:hint="eastAsia"/>
           <w:lang w:eastAsia="ko-KR"/>
         </w:rPr>
-        <w:t>우측</w:t>
-      </w:r>
-      <w:r>
-        <w:rPr>
-          <w:rFonts w:hint="eastAsia"/>
-          <w:lang w:eastAsia="ko-KR"/>
-        </w:rPr>
-        <w:t xml:space="preserve">이 </w:t>
+        <w:t xml:space="preserve">우측이 </w:t>
       </w:r>
       <w:proofErr w:type="spellStart"/>
       <w:r>
@@ -1859,7 +1784,7 @@
     </w:p>
     <w:p>
       <w:pPr>
-        <w:jc w:val="both"/>
+        <w:pStyle w:val="a9"/>
         <w:rPr>
           <w:lang w:eastAsia="ko-KR"/>
         </w:rPr>
@@ -2019,6 +1944,13 @@
           <w:lang w:eastAsia="ko-KR"/>
         </w:rPr>
         <w:t xml:space="preserve">. </w:t>
+      </w:r>
+      <w:r>
+        <w:rPr>
+          <w:rFonts w:hint="eastAsia"/>
+          <w:lang w:eastAsia="ko-KR"/>
+        </w:rPr>
+        <w:br/>
       </w:r>
     </w:p>
     <w:p>
@@ -2036,6 +1968,14 @@
           <w:b/>
           <w:lang w:eastAsia="ko-KR"/>
         </w:rPr>
+        <w:t xml:space="preserve"> </w:t>
+      </w:r>
+      <w:r>
+        <w:rPr>
+          <w:rFonts w:hint="eastAsia"/>
+          <w:b/>
+          <w:lang w:eastAsia="ko-KR"/>
+        </w:rPr>
         <w:t>[11</w:t>
       </w:r>
       <w:r>
@@ -2125,14 +2065,7 @@
         <w:rPr>
           <w:lang w:eastAsia="ko-KR"/>
         </w:rPr>
-        <w:t xml:space="preserve"> </w:t>
-      </w:r>
-      <w:r>
-        <w:rPr>
-          <w:rFonts w:hint="eastAsia"/>
-          <w:lang w:eastAsia="ko-KR"/>
-        </w:rPr>
-        <w:t xml:space="preserve">아닌 따로 구현한 </w:t>
+        <w:t xml:space="preserve"> 아닌 따로 구현한 </w:t>
       </w:r>
       <w:proofErr w:type="spellStart"/>
       <w:r>
@@ -2147,20 +2080,7 @@
         <w:rPr>
           <w:lang w:eastAsia="ko-KR"/>
         </w:rPr>
-        <w:t xml:space="preserve"> </w:t>
-      </w:r>
-      <w:r>
-        <w:rPr>
-          <w:rFonts w:hint="eastAsia"/>
-          <w:lang w:eastAsia="ko-KR"/>
-        </w:rPr>
-        <w:t xml:space="preserve">입력한 것으로 인식해서 </w:t>
-      </w:r>
-      <w:r>
-        <w:rPr>
-          <w:lang w:eastAsia="ko-KR"/>
-        </w:rPr>
-        <w:t>PC</w:t>
+        <w:t xml:space="preserve"> 입력한 것으로 인식해서 PC</w:t>
       </w:r>
       <w:r>
         <w:rPr>
@@ -2280,7 +2200,6 @@
     <w:p>
       <w:pPr>
         <w:pStyle w:val="a9"/>
-        <w:jc w:val="both"/>
         <w:rPr>
           <w:lang w:eastAsia="ko-KR"/>
         </w:rPr>
@@ -2416,304 +2335,294 @@
         <w:pStyle w:val="a9"/>
         <w:jc w:val="both"/>
         <w:rPr>
-          <w:lang w:eastAsia="ko-KR"/>
-        </w:rPr>
-      </w:pPr>
+          <w:b/>
+          <w:lang w:eastAsia="ko-KR"/>
+        </w:rPr>
+      </w:pPr>
+      <w:r>
+        <w:rPr>
+          <w:rFonts w:hint="eastAsia"/>
+          <w:b/>
+          <w:lang w:eastAsia="ko-KR"/>
+        </w:rPr>
+        <w:lastRenderedPageBreak/>
+        <w:t>[13</w:t>
+      </w:r>
+      <w:r>
+        <w:rPr>
+          <w:rFonts w:hint="eastAsia"/>
+          <w:b/>
+          <w:lang w:eastAsia="ko-KR"/>
+        </w:rPr>
+        <w:t xml:space="preserve">] </w:t>
+      </w:r>
+      <w:r>
+        <w:rPr>
+          <w:rFonts w:hint="eastAsia"/>
+          <w:b/>
+          <w:lang w:eastAsia="ko-KR"/>
+        </w:rPr>
+        <w:t>활용 서비스</w:t>
+      </w:r>
     </w:p>
     <w:p>
       <w:pPr>
         <w:pStyle w:val="a9"/>
-        <w:jc w:val="both"/>
-        <w:rPr>
-          <w:b/>
-          <w:lang w:eastAsia="ko-KR"/>
-        </w:rPr>
-      </w:pPr>
-      <w:r>
-        <w:rPr>
-          <w:rFonts w:hint="eastAsia"/>
-          <w:b/>
-          <w:lang w:eastAsia="ko-KR"/>
-        </w:rPr>
-        <w:lastRenderedPageBreak/>
-        <w:t>[13</w:t>
-      </w:r>
-      <w:r>
-        <w:rPr>
-          <w:rFonts w:hint="eastAsia"/>
-          <w:b/>
-          <w:lang w:eastAsia="ko-KR"/>
-        </w:rPr>
-        <w:t xml:space="preserve">] </w:t>
-      </w:r>
-      <w:r>
-        <w:rPr>
-          <w:rFonts w:hint="eastAsia"/>
-          <w:b/>
-          <w:lang w:eastAsia="ko-KR"/>
-        </w:rPr>
-        <w:t>활용 서비스</w:t>
+        <w:rPr>
+          <w:lang w:eastAsia="ko-KR"/>
+        </w:rPr>
+      </w:pPr>
+      <w:proofErr w:type="spellStart"/>
+      <w:r>
+        <w:rPr>
+          <w:lang w:eastAsia="ko-KR"/>
+        </w:rPr>
+        <w:t>LTouchPad</w:t>
+      </w:r>
+      <w:proofErr w:type="spellEnd"/>
+      <w:r>
+        <w:rPr>
+          <w:lang w:eastAsia="ko-KR"/>
+        </w:rPr>
+        <w:t xml:space="preserve"> </w:t>
+      </w:r>
+      <w:r>
+        <w:rPr>
+          <w:rFonts w:hint="eastAsia"/>
+          <w:lang w:eastAsia="ko-KR"/>
+        </w:rPr>
+        <w:t>어플리케이션의 구조입니다</w:t>
+      </w:r>
+      <w:r>
+        <w:rPr>
+          <w:lang w:eastAsia="ko-KR"/>
+        </w:rPr>
+        <w:t xml:space="preserve">. </w:t>
+      </w:r>
+      <w:proofErr w:type="spellStart"/>
+      <w:r>
+        <w:rPr>
+          <w:rFonts w:hint="eastAsia"/>
+          <w:lang w:eastAsia="ko-KR"/>
+        </w:rPr>
+        <w:t>스마트폰에서</w:t>
+      </w:r>
+      <w:proofErr w:type="spellEnd"/>
+      <w:r>
+        <w:rPr>
+          <w:lang w:eastAsia="ko-KR"/>
+        </w:rPr>
+        <w:t xml:space="preserve"> </w:t>
+      </w:r>
+      <w:proofErr w:type="spellStart"/>
+      <w:r>
+        <w:rPr>
+          <w:lang w:eastAsia="ko-KR"/>
+        </w:rPr>
+        <w:t>LTouchPad</w:t>
+      </w:r>
+      <w:r>
+        <w:rPr>
+          <w:rFonts w:hint="eastAsia"/>
+          <w:lang w:eastAsia="ko-KR"/>
+        </w:rPr>
+        <w:t>를</w:t>
+      </w:r>
+      <w:proofErr w:type="spellEnd"/>
+      <w:r>
+        <w:rPr>
+          <w:rFonts w:hint="eastAsia"/>
+          <w:lang w:eastAsia="ko-KR"/>
+        </w:rPr>
+        <w:t xml:space="preserve"> 실행하면 </w:t>
+      </w:r>
+      <w:r>
+        <w:rPr>
+          <w:lang w:eastAsia="ko-KR"/>
+        </w:rPr>
+        <w:t>USB/IP</w:t>
+      </w:r>
+      <w:r>
+        <w:rPr>
+          <w:rFonts w:hint="eastAsia"/>
+          <w:lang w:eastAsia="ko-KR"/>
+        </w:rPr>
+        <w:t xml:space="preserve">를 통해 </w:t>
+      </w:r>
+      <w:r>
+        <w:rPr>
+          <w:lang w:eastAsia="ko-KR"/>
+        </w:rPr>
+        <w:t>PC</w:t>
+      </w:r>
+      <w:r>
+        <w:rPr>
+          <w:rFonts w:hint="eastAsia"/>
+          <w:lang w:eastAsia="ko-KR"/>
+        </w:rPr>
+        <w:t>에게 자신이 어떤 장치인지 알려줍니다</w:t>
+      </w:r>
+      <w:r>
+        <w:rPr>
+          <w:lang w:eastAsia="ko-KR"/>
+        </w:rPr>
+        <w:t>. PC</w:t>
+      </w:r>
+      <w:r>
+        <w:rPr>
+          <w:rFonts w:hint="eastAsia"/>
+          <w:lang w:eastAsia="ko-KR"/>
+        </w:rPr>
+        <w:t xml:space="preserve">에선 </w:t>
+      </w:r>
+      <w:r>
+        <w:rPr>
+          <w:lang w:eastAsia="ko-KR"/>
+        </w:rPr>
+        <w:t>USB</w:t>
+      </w:r>
+      <w:r>
+        <w:rPr>
+          <w:rFonts w:hint="eastAsia"/>
+          <w:lang w:eastAsia="ko-KR"/>
+        </w:rPr>
+        <w:t>터치패드가 연결된 것처럼 보이고</w:t>
+      </w:r>
+      <w:r>
+        <w:rPr>
+          <w:lang w:eastAsia="ko-KR"/>
+        </w:rPr>
+        <w:t xml:space="preserve">, </w:t>
+      </w:r>
+      <w:r>
+        <w:rPr>
+          <w:rFonts w:hint="eastAsia"/>
+          <w:lang w:eastAsia="ko-KR"/>
+        </w:rPr>
+        <w:t xml:space="preserve">연결된 후 </w:t>
+      </w:r>
+      <w:proofErr w:type="spellStart"/>
+      <w:r>
+        <w:rPr>
+          <w:lang w:eastAsia="ko-KR"/>
+        </w:rPr>
+        <w:t>LTouchPad</w:t>
+      </w:r>
+      <w:r>
+        <w:rPr>
+          <w:rFonts w:hint="eastAsia"/>
+          <w:lang w:eastAsia="ko-KR"/>
+        </w:rPr>
+        <w:t>로</w:t>
+      </w:r>
+      <w:proofErr w:type="spellEnd"/>
+      <w:r>
+        <w:rPr>
+          <w:rFonts w:hint="eastAsia"/>
+          <w:lang w:eastAsia="ko-KR"/>
+        </w:rPr>
+        <w:t xml:space="preserve"> 입력한 클릭</w:t>
+      </w:r>
+      <w:r>
+        <w:rPr>
+          <w:lang w:eastAsia="ko-KR"/>
+        </w:rPr>
+        <w:t xml:space="preserve">, </w:t>
+      </w:r>
+      <w:r>
+        <w:rPr>
+          <w:rFonts w:hint="eastAsia"/>
+          <w:lang w:eastAsia="ko-KR"/>
+        </w:rPr>
+        <w:t>더블 클릭</w:t>
+      </w:r>
+      <w:r>
+        <w:rPr>
+          <w:lang w:eastAsia="ko-KR"/>
+        </w:rPr>
+        <w:t xml:space="preserve">, </w:t>
+      </w:r>
+      <w:r>
+        <w:rPr>
+          <w:rFonts w:hint="eastAsia"/>
+          <w:lang w:eastAsia="ko-KR"/>
+        </w:rPr>
+        <w:t xml:space="preserve">이동 등의 정보를 전송하여 </w:t>
+      </w:r>
+      <w:r>
+        <w:rPr>
+          <w:lang w:eastAsia="ko-KR"/>
+        </w:rPr>
+        <w:t>PC</w:t>
+      </w:r>
+      <w:r>
+        <w:rPr>
+          <w:rFonts w:hint="eastAsia"/>
+          <w:lang w:eastAsia="ko-KR"/>
+        </w:rPr>
+        <w:t>에서 터치패드로 사용 할 수 있습니다</w:t>
+      </w:r>
+      <w:r>
+        <w:rPr>
+          <w:lang w:eastAsia="ko-KR"/>
+        </w:rPr>
+        <w:t xml:space="preserve">. </w:t>
       </w:r>
     </w:p>
     <w:p>
       <w:pPr>
         <w:pStyle w:val="a9"/>
-        <w:rPr>
-          <w:lang w:eastAsia="ko-KR"/>
-        </w:rPr>
-      </w:pPr>
-      <w:proofErr w:type="spellStart"/>
-      <w:r>
-        <w:rPr>
-          <w:lang w:eastAsia="ko-KR"/>
-        </w:rPr>
-        <w:t>LTouchPad</w:t>
-      </w:r>
-      <w:proofErr w:type="spellEnd"/>
-      <w:r>
-        <w:rPr>
-          <w:lang w:eastAsia="ko-KR"/>
-        </w:rPr>
-        <w:t xml:space="preserve"> </w:t>
-      </w:r>
-      <w:r>
-        <w:rPr>
-          <w:rFonts w:hint="eastAsia"/>
-          <w:lang w:eastAsia="ko-KR"/>
-        </w:rPr>
-        <w:t>어플리케이션의 구조입니다</w:t>
-      </w:r>
-      <w:r>
-        <w:rPr>
-          <w:lang w:eastAsia="ko-KR"/>
-        </w:rPr>
-        <w:t xml:space="preserve">. </w:t>
-      </w:r>
-      <w:proofErr w:type="spellStart"/>
-      <w:r>
-        <w:rPr>
-          <w:rFonts w:hint="eastAsia"/>
-          <w:lang w:eastAsia="ko-KR"/>
-        </w:rPr>
-        <w:t>스마트폰에서</w:t>
-      </w:r>
-      <w:proofErr w:type="spellEnd"/>
-      <w:r>
-        <w:rPr>
-          <w:lang w:eastAsia="ko-KR"/>
-        </w:rPr>
-        <w:t xml:space="preserve"> </w:t>
-      </w:r>
-      <w:proofErr w:type="spellStart"/>
-      <w:r>
-        <w:rPr>
-          <w:lang w:eastAsia="ko-KR"/>
-        </w:rPr>
-        <w:t>LTouchPad</w:t>
-      </w:r>
-      <w:r>
-        <w:rPr>
-          <w:rFonts w:hint="eastAsia"/>
-          <w:lang w:eastAsia="ko-KR"/>
-        </w:rPr>
-        <w:t>를</w:t>
-      </w:r>
-      <w:proofErr w:type="spellEnd"/>
-      <w:r>
-        <w:rPr>
-          <w:rFonts w:hint="eastAsia"/>
-          <w:lang w:eastAsia="ko-KR"/>
-        </w:rPr>
-        <w:t xml:space="preserve"> 실행하면 </w:t>
-      </w:r>
-      <w:r>
-        <w:rPr>
-          <w:lang w:eastAsia="ko-KR"/>
-        </w:rPr>
-        <w:t>USB/IP</w:t>
-      </w:r>
-      <w:r>
-        <w:rPr>
-          <w:rFonts w:hint="eastAsia"/>
-          <w:lang w:eastAsia="ko-KR"/>
-        </w:rPr>
-        <w:t xml:space="preserve">를 통해 </w:t>
-      </w:r>
-      <w:r>
-        <w:rPr>
-          <w:lang w:eastAsia="ko-KR"/>
-        </w:rPr>
-        <w:t>PC</w:t>
-      </w:r>
-      <w:r>
-        <w:rPr>
-          <w:rFonts w:hint="eastAsia"/>
-          <w:lang w:eastAsia="ko-KR"/>
-        </w:rPr>
-        <w:t>에게 자신의 장치 정보를 보냅니다</w:t>
-      </w:r>
-      <w:r>
-        <w:rPr>
-          <w:lang w:eastAsia="ko-KR"/>
-        </w:rPr>
-        <w:t>. PC</w:t>
-      </w:r>
-      <w:r>
-        <w:rPr>
-          <w:rFonts w:hint="eastAsia"/>
-          <w:lang w:eastAsia="ko-KR"/>
-        </w:rPr>
-        <w:t xml:space="preserve">에선 </w:t>
-      </w:r>
-      <w:r>
-        <w:rPr>
-          <w:lang w:eastAsia="ko-KR"/>
-        </w:rPr>
-        <w:t>USB</w:t>
-      </w:r>
-      <w:r>
-        <w:rPr>
-          <w:rFonts w:hint="eastAsia"/>
-          <w:lang w:eastAsia="ko-KR"/>
-        </w:rPr>
-        <w:t>터치패드가 연결된 것처럼 보이고</w:t>
-      </w:r>
-      <w:r>
-        <w:rPr>
-          <w:lang w:eastAsia="ko-KR"/>
-        </w:rPr>
-        <w:t xml:space="preserve">, </w:t>
-      </w:r>
-      <w:r>
-        <w:rPr>
-          <w:rFonts w:hint="eastAsia"/>
-          <w:lang w:eastAsia="ko-KR"/>
-        </w:rPr>
-        <w:t xml:space="preserve">연결된 후 </w:t>
-      </w:r>
-      <w:proofErr w:type="spellStart"/>
-      <w:r>
-        <w:rPr>
-          <w:lang w:eastAsia="ko-KR"/>
-        </w:rPr>
-        <w:t>LTouchPad</w:t>
-      </w:r>
-      <w:r>
-        <w:rPr>
-          <w:rFonts w:hint="eastAsia"/>
-          <w:lang w:eastAsia="ko-KR"/>
-        </w:rPr>
-        <w:t>로</w:t>
-      </w:r>
-      <w:proofErr w:type="spellEnd"/>
-      <w:r>
-        <w:rPr>
-          <w:rFonts w:hint="eastAsia"/>
-          <w:lang w:eastAsia="ko-KR"/>
-        </w:rPr>
-        <w:t xml:space="preserve"> 입력한 클릭</w:t>
-      </w:r>
-      <w:r>
-        <w:rPr>
-          <w:lang w:eastAsia="ko-KR"/>
-        </w:rPr>
-        <w:t xml:space="preserve">, </w:t>
-      </w:r>
-      <w:r>
-        <w:rPr>
-          <w:rFonts w:hint="eastAsia"/>
-          <w:lang w:eastAsia="ko-KR"/>
-        </w:rPr>
-        <w:t>더블 클릭</w:t>
-      </w:r>
-      <w:r>
-        <w:rPr>
-          <w:lang w:eastAsia="ko-KR"/>
-        </w:rPr>
-        <w:t xml:space="preserve">, </w:t>
-      </w:r>
-      <w:r>
-        <w:rPr>
-          <w:rFonts w:hint="eastAsia"/>
-          <w:lang w:eastAsia="ko-KR"/>
-        </w:rPr>
-        <w:t xml:space="preserve">이동 등의 정보를 전송하여 </w:t>
-      </w:r>
-      <w:r>
-        <w:rPr>
-          <w:lang w:eastAsia="ko-KR"/>
-        </w:rPr>
-        <w:t>PC</w:t>
-      </w:r>
-      <w:r>
-        <w:rPr>
-          <w:rFonts w:hint="eastAsia"/>
-          <w:lang w:eastAsia="ko-KR"/>
-        </w:rPr>
-        <w:t>에서 터치패드로 사용 할 수 있습니다</w:t>
-      </w:r>
-      <w:r>
-        <w:rPr>
-          <w:lang w:eastAsia="ko-KR"/>
-        </w:rPr>
-        <w:t xml:space="preserve">. </w:t>
-      </w:r>
+        <w:jc w:val="both"/>
+        <w:rPr>
+          <w:lang w:eastAsia="ko-KR"/>
+        </w:rPr>
+      </w:pPr>
     </w:p>
     <w:p>
       <w:pPr>
         <w:pStyle w:val="a9"/>
         <w:jc w:val="both"/>
         <w:rPr>
-          <w:lang w:eastAsia="ko-KR"/>
-        </w:rPr>
-      </w:pPr>
+          <w:b/>
+          <w:lang w:eastAsia="ko-KR"/>
+        </w:rPr>
+      </w:pPr>
+      <w:r>
+        <w:rPr>
+          <w:rFonts w:hint="eastAsia"/>
+          <w:b/>
+          <w:lang w:eastAsia="ko-KR"/>
+        </w:rPr>
+        <w:t>[14</w:t>
+      </w:r>
+      <w:r>
+        <w:rPr>
+          <w:rFonts w:hint="eastAsia"/>
+          <w:b/>
+          <w:lang w:eastAsia="ko-KR"/>
+        </w:rPr>
+        <w:t>]</w:t>
+      </w:r>
+      <w:r>
+        <w:rPr>
+          <w:rFonts w:hint="eastAsia"/>
+          <w:b/>
+          <w:lang w:eastAsia="ko-KR"/>
+        </w:rPr>
+        <w:t xml:space="preserve"> </w:t>
+      </w:r>
+      <w:r>
+        <w:rPr>
+          <w:rFonts w:hint="eastAsia"/>
+          <w:b/>
+          <w:lang w:eastAsia="ko-KR"/>
+        </w:rPr>
+        <w:t>요약</w:t>
+      </w:r>
     </w:p>
     <w:p>
       <w:pPr>
         <w:pStyle w:val="a9"/>
-        <w:jc w:val="both"/>
-        <w:rPr>
-          <w:b/>
-          <w:lang w:eastAsia="ko-KR"/>
-        </w:rPr>
-      </w:pPr>
-      <w:r>
-        <w:rPr>
-          <w:rFonts w:hint="eastAsia"/>
-          <w:b/>
-          <w:lang w:eastAsia="ko-KR"/>
-        </w:rPr>
-        <w:t>[14</w:t>
-      </w:r>
-      <w:r>
-        <w:rPr>
-          <w:rFonts w:hint="eastAsia"/>
-          <w:b/>
-          <w:lang w:eastAsia="ko-KR"/>
-        </w:rPr>
-        <w:t>]</w:t>
-      </w:r>
-      <w:r>
-        <w:rPr>
-          <w:rFonts w:hint="eastAsia"/>
-          <w:b/>
-          <w:lang w:eastAsia="ko-KR"/>
-        </w:rPr>
-        <w:t xml:space="preserve"> </w:t>
-      </w:r>
-      <w:r>
-        <w:rPr>
-          <w:rFonts w:hint="eastAsia"/>
-          <w:b/>
-          <w:lang w:eastAsia="ko-KR"/>
-        </w:rPr>
-        <w:t>요약</w:t>
-      </w:r>
-    </w:p>
-    <w:p>
-      <w:pPr>
-        <w:pStyle w:val="a9"/>
-        <w:jc w:val="both"/>
         <w:rPr>
           <w:lang w:eastAsia="ko-KR"/>
         </w:rPr>

</xml_diff>